<commit_message>
- review and revise a bit
</commit_message>
<xml_diff>
--- a/pwiz_tools/Skyline/Documentation/Tutorials/Chinese/outgoing/Skyline Existing and Quantitative Experiments_zh-CHS.docx
+++ b/pwiz_tools/Skyline/Documentation/Tutorials/Chinese/outgoing/Skyline Existing and Quantitative Experiments_zh-CHS.docx
@@ -1,6 +1,6 @@
 
 <file path=word/document.xml><?xml version="1.0" encoding="utf-8"?>
-<w:document xmlns:wpc="http://schemas.microsoft.com/office/word/2010/wordprocessingCanvas" xmlns:cx="http://schemas.microsoft.com/office/drawing/2014/chartex" xmlns:mc="http://schemas.openxmlformats.org/markup-compatibility/2006" xmlns:o="urn:schemas-microsoft-com:office:office" xmlns:r="http://schemas.openxmlformats.org/officeDocument/2006/relationships" xmlns:m="http://schemas.openxmlformats.org/officeDocument/2006/math" xmlns:v="urn:schemas-microsoft-com:vml" xmlns:wp14="http://schemas.microsoft.com/office/word/2010/wordprocessingDrawing" xmlns:wp="http://schemas.openxmlformats.org/drawingml/2006/wordprocessingDrawing" xmlns:w10="urn:schemas-microsoft-com:office:word" xmlns:w="http://schemas.openxmlformats.org/wordprocessingml/2006/main" xmlns:w14="http://schemas.microsoft.com/office/word/2010/wordml" xmlns:w15="http://schemas.microsoft.com/office/word/2012/wordml" xmlns:w16se="http://schemas.microsoft.com/office/word/2015/wordml/symex" xmlns:wpg="http://schemas.microsoft.com/office/word/2010/wordprocessingGroup" xmlns:wpi="http://schemas.microsoft.com/office/word/2010/wordprocessingInk" xmlns:wne="http://schemas.microsoft.com/office/word/2006/wordml" xmlns:wps="http://schemas.microsoft.com/office/word/2010/wordprocessingShape" mc:Ignorable="w14 w15 w16se wp14">
+<w:document xmlns:wpc="http://schemas.microsoft.com/office/word/2010/wordprocessingCanvas" xmlns:cx="http://schemas.microsoft.com/office/drawing/2014/chartex" xmlns:cx1="http://schemas.microsoft.com/office/drawing/2015/9/8/chartex" xmlns:cx2="http://schemas.microsoft.com/office/drawing/2015/10/21/chartex" xmlns:cx3="http://schemas.microsoft.com/office/drawing/2016/5/9/chartex" xmlns:cx4="http://schemas.microsoft.com/office/drawing/2016/5/10/chartex" xmlns:cx5="http://schemas.microsoft.com/office/drawing/2016/5/11/chartex" xmlns:cx6="http://schemas.microsoft.com/office/drawing/2016/5/12/chartex" xmlns:cx7="http://schemas.microsoft.com/office/drawing/2016/5/13/chartex" xmlns:cx8="http://schemas.microsoft.com/office/drawing/2016/5/14/chartex" xmlns:mc="http://schemas.openxmlformats.org/markup-compatibility/2006" xmlns:aink="http://schemas.microsoft.com/office/drawing/2016/ink" xmlns:am3d="http://schemas.microsoft.com/office/drawing/2017/model3d" xmlns:o="urn:schemas-microsoft-com:office:office" xmlns:r="http://schemas.openxmlformats.org/officeDocument/2006/relationships" xmlns:m="http://schemas.openxmlformats.org/officeDocument/2006/math" xmlns:v="urn:schemas-microsoft-com:vml" xmlns:wp14="http://schemas.microsoft.com/office/word/2010/wordprocessingDrawing" xmlns:wp="http://schemas.openxmlformats.org/drawingml/2006/wordprocessingDrawing" xmlns:w10="urn:schemas-microsoft-com:office:word" xmlns:w="http://schemas.openxmlformats.org/wordprocessingml/2006/main" xmlns:w14="http://schemas.microsoft.com/office/word/2010/wordml" xmlns:w15="http://schemas.microsoft.com/office/word/2012/wordml" xmlns:w16cex="http://schemas.microsoft.com/office/word/2018/wordml/cex" xmlns:w16cid="http://schemas.microsoft.com/office/word/2016/wordml/cid" xmlns:w16="http://schemas.microsoft.com/office/word/2018/wordml" xmlns:w16sdtdh="http://schemas.microsoft.com/office/word/2020/wordml/sdtdatahash" xmlns:w16se="http://schemas.microsoft.com/office/word/2015/wordml/symex" xmlns:wpg="http://schemas.microsoft.com/office/word/2010/wordprocessingGroup" xmlns:wpi="http://schemas.microsoft.com/office/word/2010/wordprocessingInk" xmlns:wne="http://schemas.microsoft.com/office/word/2006/wordml" xmlns:wps="http://schemas.microsoft.com/office/word/2010/wordprocessingShape" mc:Ignorable="w14 w15 w16se w16cid w16 w16cex w16sdtdh wp14">
   <w:body>
     <w:p>
       <w:pPr>
@@ -2502,7 +2502,7 @@
     </w:p>
     <w:p>
       <w:pPr>
-        <w:ind w:left="360"/>
+        <w:keepNext/>
       </w:pPr>
       <w:r>
         <w:t xml:space="preserve">The </w:t>
@@ -2516,21 +2516,17 @@
       <w:r>
         <w:t xml:space="preserve"> form appears:</w:t>
       </w:r>
-      <w:r>
-        <w:br/>
-      </w:r>
-      <w:r>
-        <w:br/>
-      </w:r>
+    </w:p>
+    <w:p>
       <w:r>
         <w:rPr>
           <w:noProof/>
         </w:rPr>
         <w:drawing>
-          <wp:inline distT="0" distB="0" distL="0" distR="0" wp14:anchorId="39EC3E1A" wp14:editId="1050B4BD">
-            <wp:extent cx="5943600" cy="3571875"/>
-            <wp:effectExtent l="0" t="0" r="0" b="9525"/>
-            <wp:docPr id="11" name="Picture 11"/>
+          <wp:inline distT="0" distB="0" distL="0" distR="0" wp14:anchorId="28BE3ED4" wp14:editId="257D1F29">
+            <wp:extent cx="5580952" cy="2790476"/>
+            <wp:effectExtent l="0" t="0" r="1270" b="0"/>
+            <wp:docPr id="12" name="Picture 12" descr="Graphical user interface, application, Word&#10;&#10;Description automatically generated"/>
             <wp:cNvGraphicFramePr>
               <a:graphicFrameLocks xmlns:a="http://schemas.openxmlformats.org/drawingml/2006/main" noChangeAspect="1"/>
             </wp:cNvGraphicFramePr>
@@ -2538,7 +2534,7 @@
               <a:graphicData uri="http://schemas.openxmlformats.org/drawingml/2006/picture">
                 <pic:pic xmlns:pic="http://schemas.openxmlformats.org/drawingml/2006/picture">
                   <pic:nvPicPr>
-                    <pic:cNvPr id="1" name=""/>
+                    <pic:cNvPr id="12" name="Picture 12" descr="Graphical user interface, application, Word&#10;&#10;Description automatically generated"/>
                     <pic:cNvPicPr/>
                   </pic:nvPicPr>
                   <pic:blipFill>
@@ -2550,7 +2546,7 @@
                   <pic:spPr>
                     <a:xfrm>
                       <a:off x="0" y="0"/>
-                      <a:ext cx="5943600" cy="3571875"/>
+                      <a:ext cx="5580952" cy="2790476"/>
                     </a:xfrm>
                     <a:prstGeom prst="rect">
                       <a:avLst/>
@@ -2562,86 +2558,44 @@
           </wp:inline>
         </w:drawing>
       </w:r>
+    </w:p>
+    <w:p>
+      <w:pPr>
+        <w:pStyle w:val="ListParagraph"/>
+        <w:numPr>
+          <w:ilvl w:val="0"/>
+          <w:numId w:val="62"/>
+        </w:numPr>
+      </w:pPr>
+      <w:r>
+        <w:t>Press Ctrl-V to paste the copied cells into the</w:t>
+      </w:r>
+      <w:r>
+        <w:rPr>
+          <w:b/>
+        </w:rPr>
+        <w:t xml:space="preserve"> Insert Transition List </w:t>
+      </w:r>
+      <w:r>
+        <w:t>form.</w:t>
+      </w:r>
+    </w:p>
+    <w:p>
+      <w:pPr>
+        <w:keepNext/>
+      </w:pPr>
       <w:r>
         <w:lastRenderedPageBreak/>
-        <w:t xml:space="preserve">Press </w:t>
-      </w:r>
-      <w:r>
-        <w:t>Ctrl</w:t>
-      </w:r>
-      <w:r>
-        <w:t>-V on your keyboard to paste the copied cells</w:t>
-      </w:r>
-      <w:r>
-        <w:t xml:space="preserve"> into the </w:t>
-      </w:r>
-      <w:r>
-        <w:t>large blank area in the</w:t>
-      </w:r>
-      <w:r>
-        <w:rPr>
-          <w:b/>
-        </w:rPr>
-        <w:t xml:space="preserve"> Insert </w:t>
-      </w:r>
-      <w:r>
-        <w:rPr>
-          <w:b/>
-        </w:rPr>
-        <w:t>Transition</w:t>
-      </w:r>
-      <w:r>
-        <w:rPr>
-          <w:b/>
-        </w:rPr>
-        <w:t xml:space="preserve"> List </w:t>
-      </w:r>
-      <w:r>
-        <w:t>form</w:t>
-      </w:r>
-      <w:r>
-        <w:t>.</w:t>
-      </w:r>
-    </w:p>
-    <w:p>
-      <w:pPr>
-        <w:keepNext/>
-      </w:pPr>
-      <w:r>
-        <w:t>Th</w:t>
-      </w:r>
-      <w:r>
-        <w:t>is will bring up the</w:t>
-      </w:r>
-      <w:r>
-        <w:t xml:space="preserve"> </w:t>
-      </w:r>
-      <w:r>
-        <w:rPr>
-          <w:b/>
-        </w:rPr>
-        <w:t>I</w:t>
-      </w:r>
-      <w:r>
-        <w:rPr>
-          <w:b/>
-        </w:rPr>
-        <w:t>dentify Columns</w:t>
-      </w:r>
-      <w:r>
-        <w:t xml:space="preserve"> form</w:t>
-      </w:r>
-      <w:r>
-        <w:t>, which</w:t>
-      </w:r>
-      <w:r>
-        <w:t xml:space="preserve"> should look something like</w:t>
-      </w:r>
-      <w:r>
-        <w:t xml:space="preserve"> this</w:t>
-      </w:r>
-      <w:r>
-        <w:t>:</w:t>
+        <w:t xml:space="preserve">This will bring up the </w:t>
+      </w:r>
+      <w:r>
+        <w:rPr>
+          <w:b/>
+        </w:rPr>
+        <w:t>Identify Columns</w:t>
+      </w:r>
+      <w:r>
+        <w:t xml:space="preserve"> form, which should look something like this:</w:t>
       </w:r>
     </w:p>
     <w:p>
@@ -2650,10 +2604,10 @@
           <w:noProof/>
         </w:rPr>
         <w:drawing>
-          <wp:inline distT="0" distB="0" distL="0" distR="0" wp14:anchorId="2DEC220D" wp14:editId="5E994A2A">
+          <wp:inline distT="0" distB="0" distL="0" distR="0" wp14:anchorId="067D021C" wp14:editId="6A3CC4A2">
             <wp:extent cx="5943600" cy="3256280"/>
             <wp:effectExtent l="0" t="0" r="0" b="1270"/>
-            <wp:docPr id="14" name="Picture 14"/>
+            <wp:docPr id="13" name="Picture 13" descr="Graphical user interface&#10;&#10;Description automatically generated"/>
             <wp:cNvGraphicFramePr>
               <a:graphicFrameLocks xmlns:a="http://schemas.openxmlformats.org/drawingml/2006/main" noChangeAspect="1"/>
             </wp:cNvGraphicFramePr>
@@ -2661,7 +2615,7 @@
               <a:graphicData uri="http://schemas.openxmlformats.org/drawingml/2006/picture">
                 <pic:pic xmlns:pic="http://schemas.openxmlformats.org/drawingml/2006/picture">
                   <pic:nvPicPr>
-                    <pic:cNvPr id="1" name=""/>
+                    <pic:cNvPr id="13" name="Picture 13" descr="Graphical user interface&#10;&#10;Description automatically generated"/>
                     <pic:cNvPicPr/>
                   </pic:nvPicPr>
                   <pic:blipFill>
@@ -2687,6 +2641,13 @@
       </w:r>
     </w:p>
     <w:p>
+      <w:pPr>
+        <w:pStyle w:val="ListParagraph"/>
+        <w:numPr>
+          <w:ilvl w:val="0"/>
+          <w:numId w:val="62"/>
+        </w:numPr>
+      </w:pPr>
       <w:r>
         <w:t xml:space="preserve">Make sure the </w:t>
       </w:r>
@@ -2697,30 +2658,17 @@
         <w:t>Associate Proteins</w:t>
       </w:r>
       <w:r>
-        <w:t xml:space="preserve"> checkbox is ticked. This tells Skyline to create the Protein Name column by matching the peptide sequences to proteins found in the background proteome file.</w:t>
-      </w:r>
-    </w:p>
-    <w:p>
-      <w:r>
-        <w:t>Note that e</w:t>
-      </w:r>
-      <w:r>
-        <w:t>ven though the data</w:t>
-      </w:r>
-      <w:r>
-        <w:t xml:space="preserve"> you copied</w:t>
-      </w:r>
-      <w:r>
-        <w:t xml:space="preserve"> d</w:t>
-      </w:r>
-      <w:r>
-        <w:t>id</w:t>
-      </w:r>
-      <w:r>
-        <w:t xml:space="preserve"> not have column headers, Skyline was able to infer the identities of the </w:t>
-      </w:r>
-      <w:r>
-        <w:t xml:space="preserve">peptide sequence, precursor </w:t>
+        <w:t xml:space="preserve"> checkbox is ticked.</w:t>
+      </w:r>
+    </w:p>
+    <w:p>
+      <w:r>
+        <w:t>This tells Skyline to create the Protein Name column by matching the peptide sequences to proteins found in the background proteome file.</w:t>
+      </w:r>
+    </w:p>
+    <w:p>
+      <w:r>
+        <w:t xml:space="preserve">Note that even though the data you copied did not have column headers, Skyline was able to infer the identities of the peptide sequence, precursor </w:t>
       </w:r>
       <w:r>
         <w:rPr>
@@ -2738,10 +2686,7 @@
         <w:t>m/z</w:t>
       </w:r>
       <w:r>
-        <w:t xml:space="preserve"> </w:t>
-      </w:r>
-      <w:r>
-        <w:t xml:space="preserve">columns. If you wanted to change those column identifications for some reason, each column has a drop-down list provided for that purpose. </w:t>
+        <w:t xml:space="preserve"> columns. If you wanted to change those column identifications for some reason, each column has a drop-down list provided for that purpose.</w:t>
       </w:r>
     </w:p>
     <w:p>
@@ -12443,8 +12388,6 @@
           </wp:inline>
         </w:drawing>
       </w:r>
-      <w:bookmarkStart w:id="12" w:name="_GoBack"/>
-      <w:bookmarkEnd w:id="12"/>
     </w:p>
     <w:p>
       <w:r>
@@ -12650,7 +12593,7 @@
 </file>
 
 <file path=word/endnotes.xml><?xml version="1.0" encoding="utf-8"?>
-<w:endnotes xmlns:wpc="http://schemas.microsoft.com/office/word/2010/wordprocessingCanvas" xmlns:cx="http://schemas.microsoft.com/office/drawing/2014/chartex" xmlns:mc="http://schemas.openxmlformats.org/markup-compatibility/2006" xmlns:o="urn:schemas-microsoft-com:office:office" xmlns:r="http://schemas.openxmlformats.org/officeDocument/2006/relationships" xmlns:m="http://schemas.openxmlformats.org/officeDocument/2006/math" xmlns:v="urn:schemas-microsoft-com:vml" xmlns:wp14="http://schemas.microsoft.com/office/word/2010/wordprocessingDrawing" xmlns:wp="http://schemas.openxmlformats.org/drawingml/2006/wordprocessingDrawing" xmlns:w10="urn:schemas-microsoft-com:office:word" xmlns:w="http://schemas.openxmlformats.org/wordprocessingml/2006/main" xmlns:w14="http://schemas.microsoft.com/office/word/2010/wordml" xmlns:w15="http://schemas.microsoft.com/office/word/2012/wordml" xmlns:w16se="http://schemas.microsoft.com/office/word/2015/wordml/symex" xmlns:wpg="http://schemas.microsoft.com/office/word/2010/wordprocessingGroup" xmlns:wpi="http://schemas.microsoft.com/office/word/2010/wordprocessingInk" xmlns:wne="http://schemas.microsoft.com/office/word/2006/wordml" xmlns:wps="http://schemas.microsoft.com/office/word/2010/wordprocessingShape" mc:Ignorable="w14 w15 w16se wp14">
+<w:endnotes xmlns:wpc="http://schemas.microsoft.com/office/word/2010/wordprocessingCanvas" xmlns:cx="http://schemas.microsoft.com/office/drawing/2014/chartex" xmlns:cx1="http://schemas.microsoft.com/office/drawing/2015/9/8/chartex" xmlns:cx2="http://schemas.microsoft.com/office/drawing/2015/10/21/chartex" xmlns:cx3="http://schemas.microsoft.com/office/drawing/2016/5/9/chartex" xmlns:cx4="http://schemas.microsoft.com/office/drawing/2016/5/10/chartex" xmlns:cx5="http://schemas.microsoft.com/office/drawing/2016/5/11/chartex" xmlns:cx6="http://schemas.microsoft.com/office/drawing/2016/5/12/chartex" xmlns:cx7="http://schemas.microsoft.com/office/drawing/2016/5/13/chartex" xmlns:cx8="http://schemas.microsoft.com/office/drawing/2016/5/14/chartex" xmlns:mc="http://schemas.openxmlformats.org/markup-compatibility/2006" xmlns:aink="http://schemas.microsoft.com/office/drawing/2016/ink" xmlns:am3d="http://schemas.microsoft.com/office/drawing/2017/model3d" xmlns:o="urn:schemas-microsoft-com:office:office" xmlns:r="http://schemas.openxmlformats.org/officeDocument/2006/relationships" xmlns:m="http://schemas.openxmlformats.org/officeDocument/2006/math" xmlns:v="urn:schemas-microsoft-com:vml" xmlns:wp14="http://schemas.microsoft.com/office/word/2010/wordprocessingDrawing" xmlns:wp="http://schemas.openxmlformats.org/drawingml/2006/wordprocessingDrawing" xmlns:w10="urn:schemas-microsoft-com:office:word" xmlns:w="http://schemas.openxmlformats.org/wordprocessingml/2006/main" xmlns:w14="http://schemas.microsoft.com/office/word/2010/wordml" xmlns:w15="http://schemas.microsoft.com/office/word/2012/wordml" xmlns:w16cex="http://schemas.microsoft.com/office/word/2018/wordml/cex" xmlns:w16cid="http://schemas.microsoft.com/office/word/2016/wordml/cid" xmlns:w16="http://schemas.microsoft.com/office/word/2018/wordml" xmlns:w16sdtdh="http://schemas.microsoft.com/office/word/2020/wordml/sdtdatahash" xmlns:w16se="http://schemas.microsoft.com/office/word/2015/wordml/symex" xmlns:wpg="http://schemas.microsoft.com/office/word/2010/wordprocessingGroup" xmlns:wpi="http://schemas.microsoft.com/office/word/2010/wordprocessingInk" xmlns:wne="http://schemas.microsoft.com/office/word/2006/wordml" xmlns:wps="http://schemas.microsoft.com/office/word/2010/wordprocessingShape" mc:Ignorable="w14 w15 w16se w16cid w16 w16cex w16sdtdh wp14">
   <w:endnote w:type="separator" w:id="-1">
     <w:p>
       <w:pPr>
@@ -12675,7 +12618,7 @@
 </file>
 
 <file path=word/footer1.xml><?xml version="1.0" encoding="utf-8"?>
-<w:ftr xmlns:wpc="http://schemas.microsoft.com/office/word/2010/wordprocessingCanvas" xmlns:cx="http://schemas.microsoft.com/office/drawing/2014/chartex" xmlns:mc="http://schemas.openxmlformats.org/markup-compatibility/2006" xmlns:o="urn:schemas-microsoft-com:office:office" xmlns:r="http://schemas.openxmlformats.org/officeDocument/2006/relationships" xmlns:m="http://schemas.openxmlformats.org/officeDocument/2006/math" xmlns:v="urn:schemas-microsoft-com:vml" xmlns:wp14="http://schemas.microsoft.com/office/word/2010/wordprocessingDrawing" xmlns:wp="http://schemas.openxmlformats.org/drawingml/2006/wordprocessingDrawing" xmlns:w10="urn:schemas-microsoft-com:office:word" xmlns:w="http://schemas.openxmlformats.org/wordprocessingml/2006/main" xmlns:w14="http://schemas.microsoft.com/office/word/2010/wordml" xmlns:w15="http://schemas.microsoft.com/office/word/2012/wordml" xmlns:w16se="http://schemas.microsoft.com/office/word/2015/wordml/symex" xmlns:wpg="http://schemas.microsoft.com/office/word/2010/wordprocessingGroup" xmlns:wpi="http://schemas.microsoft.com/office/word/2010/wordprocessingInk" xmlns:wne="http://schemas.microsoft.com/office/word/2006/wordml" xmlns:wps="http://schemas.microsoft.com/office/word/2010/wordprocessingShape" mc:Ignorable="w14 w15 w16se wp14">
+<w:ftr xmlns:wpc="http://schemas.microsoft.com/office/word/2010/wordprocessingCanvas" xmlns:cx="http://schemas.microsoft.com/office/drawing/2014/chartex" xmlns:cx1="http://schemas.microsoft.com/office/drawing/2015/9/8/chartex" xmlns:cx2="http://schemas.microsoft.com/office/drawing/2015/10/21/chartex" xmlns:cx3="http://schemas.microsoft.com/office/drawing/2016/5/9/chartex" xmlns:cx4="http://schemas.microsoft.com/office/drawing/2016/5/10/chartex" xmlns:cx5="http://schemas.microsoft.com/office/drawing/2016/5/11/chartex" xmlns:cx6="http://schemas.microsoft.com/office/drawing/2016/5/12/chartex" xmlns:cx7="http://schemas.microsoft.com/office/drawing/2016/5/13/chartex" xmlns:cx8="http://schemas.microsoft.com/office/drawing/2016/5/14/chartex" xmlns:mc="http://schemas.openxmlformats.org/markup-compatibility/2006" xmlns:aink="http://schemas.microsoft.com/office/drawing/2016/ink" xmlns:am3d="http://schemas.microsoft.com/office/drawing/2017/model3d" xmlns:o="urn:schemas-microsoft-com:office:office" xmlns:r="http://schemas.openxmlformats.org/officeDocument/2006/relationships" xmlns:m="http://schemas.openxmlformats.org/officeDocument/2006/math" xmlns:v="urn:schemas-microsoft-com:vml" xmlns:wp14="http://schemas.microsoft.com/office/word/2010/wordprocessingDrawing" xmlns:wp="http://schemas.openxmlformats.org/drawingml/2006/wordprocessingDrawing" xmlns:w10="urn:schemas-microsoft-com:office:word" xmlns:w="http://schemas.openxmlformats.org/wordprocessingml/2006/main" xmlns:w14="http://schemas.microsoft.com/office/word/2010/wordml" xmlns:w15="http://schemas.microsoft.com/office/word/2012/wordml" xmlns:w16cex="http://schemas.microsoft.com/office/word/2018/wordml/cex" xmlns:w16cid="http://schemas.microsoft.com/office/word/2016/wordml/cid" xmlns:w16="http://schemas.microsoft.com/office/word/2018/wordml" xmlns:w16sdtdh="http://schemas.microsoft.com/office/word/2020/wordml/sdtdatahash" xmlns:w16se="http://schemas.microsoft.com/office/word/2015/wordml/symex" xmlns:wpg="http://schemas.microsoft.com/office/word/2010/wordprocessingGroup" xmlns:wpi="http://schemas.microsoft.com/office/word/2010/wordprocessingInk" xmlns:wne="http://schemas.microsoft.com/office/word/2006/wordml" xmlns:wps="http://schemas.microsoft.com/office/word/2010/wordprocessingShape" mc:Ignorable="w14 w15 w16se w16cid w16 w16cex w16sdtdh wp14">
   <w:sdt>
     <w:sdtPr>
       <w:id w:val="900001920"/>
@@ -12684,6 +12627,7 @@
         <w:docPartUnique/>
       </w:docPartObj>
     </w:sdtPr>
+    <w:sdtEndPr/>
     <w:sdtContent>
       <w:p>
         <w:pPr>
@@ -12723,7 +12667,7 @@
 </file>
 
 <file path=word/footnotes.xml><?xml version="1.0" encoding="utf-8"?>
-<w:footnotes xmlns:wpc="http://schemas.microsoft.com/office/word/2010/wordprocessingCanvas" xmlns:cx="http://schemas.microsoft.com/office/drawing/2014/chartex" xmlns:mc="http://schemas.openxmlformats.org/markup-compatibility/2006" xmlns:o="urn:schemas-microsoft-com:office:office" xmlns:r="http://schemas.openxmlformats.org/officeDocument/2006/relationships" xmlns:m="http://schemas.openxmlformats.org/officeDocument/2006/math" xmlns:v="urn:schemas-microsoft-com:vml" xmlns:wp14="http://schemas.microsoft.com/office/word/2010/wordprocessingDrawing" xmlns:wp="http://schemas.openxmlformats.org/drawingml/2006/wordprocessingDrawing" xmlns:w10="urn:schemas-microsoft-com:office:word" xmlns:w="http://schemas.openxmlformats.org/wordprocessingml/2006/main" xmlns:w14="http://schemas.microsoft.com/office/word/2010/wordml" xmlns:w15="http://schemas.microsoft.com/office/word/2012/wordml" xmlns:w16se="http://schemas.microsoft.com/office/word/2015/wordml/symex" xmlns:wpg="http://schemas.microsoft.com/office/word/2010/wordprocessingGroup" xmlns:wpi="http://schemas.microsoft.com/office/word/2010/wordprocessingInk" xmlns:wne="http://schemas.microsoft.com/office/word/2006/wordml" xmlns:wps="http://schemas.microsoft.com/office/word/2010/wordprocessingShape" mc:Ignorable="w14 w15 w16se wp14">
+<w:footnotes xmlns:wpc="http://schemas.microsoft.com/office/word/2010/wordprocessingCanvas" xmlns:cx="http://schemas.microsoft.com/office/drawing/2014/chartex" xmlns:cx1="http://schemas.microsoft.com/office/drawing/2015/9/8/chartex" xmlns:cx2="http://schemas.microsoft.com/office/drawing/2015/10/21/chartex" xmlns:cx3="http://schemas.microsoft.com/office/drawing/2016/5/9/chartex" xmlns:cx4="http://schemas.microsoft.com/office/drawing/2016/5/10/chartex" xmlns:cx5="http://schemas.microsoft.com/office/drawing/2016/5/11/chartex" xmlns:cx6="http://schemas.microsoft.com/office/drawing/2016/5/12/chartex" xmlns:cx7="http://schemas.microsoft.com/office/drawing/2016/5/13/chartex" xmlns:cx8="http://schemas.microsoft.com/office/drawing/2016/5/14/chartex" xmlns:mc="http://schemas.openxmlformats.org/markup-compatibility/2006" xmlns:aink="http://schemas.microsoft.com/office/drawing/2016/ink" xmlns:am3d="http://schemas.microsoft.com/office/drawing/2017/model3d" xmlns:o="urn:schemas-microsoft-com:office:office" xmlns:r="http://schemas.openxmlformats.org/officeDocument/2006/relationships" xmlns:m="http://schemas.openxmlformats.org/officeDocument/2006/math" xmlns:v="urn:schemas-microsoft-com:vml" xmlns:wp14="http://schemas.microsoft.com/office/word/2010/wordprocessingDrawing" xmlns:wp="http://schemas.openxmlformats.org/drawingml/2006/wordprocessingDrawing" xmlns:w10="urn:schemas-microsoft-com:office:word" xmlns:w="http://schemas.openxmlformats.org/wordprocessingml/2006/main" xmlns:w14="http://schemas.microsoft.com/office/word/2010/wordml" xmlns:w15="http://schemas.microsoft.com/office/word/2012/wordml" xmlns:w16cex="http://schemas.microsoft.com/office/word/2018/wordml/cex" xmlns:w16cid="http://schemas.microsoft.com/office/word/2016/wordml/cid" xmlns:w16="http://schemas.microsoft.com/office/word/2018/wordml" xmlns:w16sdtdh="http://schemas.microsoft.com/office/word/2020/wordml/sdtdatahash" xmlns:w16se="http://schemas.microsoft.com/office/word/2015/wordml/symex" xmlns:wpg="http://schemas.microsoft.com/office/word/2010/wordprocessingGroup" xmlns:wpi="http://schemas.microsoft.com/office/word/2010/wordprocessingInk" xmlns:wne="http://schemas.microsoft.com/office/word/2006/wordml" xmlns:wps="http://schemas.microsoft.com/office/word/2010/wordprocessingShape" mc:Ignorable="w14 w15 w16se w16cid w16 w16cex w16sdtdh wp14">
   <w:footnote w:type="separator" w:id="-1">
     <w:p>
       <w:pPr>
@@ -12748,7 +12692,7 @@
 </file>
 
 <file path=word/numbering.xml><?xml version="1.0" encoding="utf-8"?>
-<w:numbering xmlns:wpc="http://schemas.microsoft.com/office/word/2010/wordprocessingCanvas" xmlns:cx="http://schemas.microsoft.com/office/drawing/2014/chartex" xmlns:mc="http://schemas.openxmlformats.org/markup-compatibility/2006" xmlns:o="urn:schemas-microsoft-com:office:office" xmlns:r="http://schemas.openxmlformats.org/officeDocument/2006/relationships" xmlns:m="http://schemas.openxmlformats.org/officeDocument/2006/math" xmlns:v="urn:schemas-microsoft-com:vml" xmlns:wp14="http://schemas.microsoft.com/office/word/2010/wordprocessingDrawing" xmlns:wp="http://schemas.openxmlformats.org/drawingml/2006/wordprocessingDrawing" xmlns:w10="urn:schemas-microsoft-com:office:word" xmlns:w="http://schemas.openxmlformats.org/wordprocessingml/2006/main" xmlns:w14="http://schemas.microsoft.com/office/word/2010/wordml" xmlns:w15="http://schemas.microsoft.com/office/word/2012/wordml" xmlns:w16se="http://schemas.microsoft.com/office/word/2015/wordml/symex" xmlns:wpg="http://schemas.microsoft.com/office/word/2010/wordprocessingGroup" xmlns:wpi="http://schemas.microsoft.com/office/word/2010/wordprocessingInk" xmlns:wne="http://schemas.microsoft.com/office/word/2006/wordml" xmlns:wps="http://schemas.microsoft.com/office/word/2010/wordprocessingShape" mc:Ignorable="w14 w15 w16se wp14">
+<w:numbering xmlns:wpc="http://schemas.microsoft.com/office/word/2010/wordprocessingCanvas" xmlns:cx="http://schemas.microsoft.com/office/drawing/2014/chartex" xmlns:cx1="http://schemas.microsoft.com/office/drawing/2015/9/8/chartex" xmlns:cx2="http://schemas.microsoft.com/office/drawing/2015/10/21/chartex" xmlns:cx3="http://schemas.microsoft.com/office/drawing/2016/5/9/chartex" xmlns:cx4="http://schemas.microsoft.com/office/drawing/2016/5/10/chartex" xmlns:cx5="http://schemas.microsoft.com/office/drawing/2016/5/11/chartex" xmlns:cx6="http://schemas.microsoft.com/office/drawing/2016/5/12/chartex" xmlns:cx7="http://schemas.microsoft.com/office/drawing/2016/5/13/chartex" xmlns:cx8="http://schemas.microsoft.com/office/drawing/2016/5/14/chartex" xmlns:mc="http://schemas.openxmlformats.org/markup-compatibility/2006" xmlns:aink="http://schemas.microsoft.com/office/drawing/2016/ink" xmlns:am3d="http://schemas.microsoft.com/office/drawing/2017/model3d" xmlns:o="urn:schemas-microsoft-com:office:office" xmlns:r="http://schemas.openxmlformats.org/officeDocument/2006/relationships" xmlns:m="http://schemas.openxmlformats.org/officeDocument/2006/math" xmlns:v="urn:schemas-microsoft-com:vml" xmlns:wp14="http://schemas.microsoft.com/office/word/2010/wordprocessingDrawing" xmlns:wp="http://schemas.openxmlformats.org/drawingml/2006/wordprocessingDrawing" xmlns:w10="urn:schemas-microsoft-com:office:word" xmlns:w="http://schemas.openxmlformats.org/wordprocessingml/2006/main" xmlns:w14="http://schemas.microsoft.com/office/word/2010/wordml" xmlns:w15="http://schemas.microsoft.com/office/word/2012/wordml" xmlns:w16cex="http://schemas.microsoft.com/office/word/2018/wordml/cex" xmlns:w16cid="http://schemas.microsoft.com/office/word/2016/wordml/cid" xmlns:w16="http://schemas.microsoft.com/office/word/2018/wordml" xmlns:w16sdtdh="http://schemas.microsoft.com/office/word/2020/wordml/sdtdatahash" xmlns:w16se="http://schemas.microsoft.com/office/word/2015/wordml/symex" xmlns:wpg="http://schemas.microsoft.com/office/word/2010/wordprocessingGroup" xmlns:wpi="http://schemas.microsoft.com/office/word/2010/wordprocessingInk" xmlns:wne="http://schemas.microsoft.com/office/word/2006/wordml" xmlns:wps="http://schemas.microsoft.com/office/word/2010/wordprocessingShape" mc:Ignorable="w14 w15 w16se w16cid w16 w16cex w16sdtdh wp14">
   <w:abstractNum w:abstractNumId="0" w15:restartNumberingAfterBreak="0">
     <w:nsid w:val="00E92463"/>
     <w:multiLevelType w:val="hybridMultilevel"/>
@@ -15946,6 +15890,119 @@
     </w:lvl>
   </w:abstractNum>
   <w:abstractNum w:abstractNumId="29" w15:restartNumberingAfterBreak="0">
+    <w:nsid w:val="41BC1A3C"/>
+    <w:multiLevelType w:val="hybridMultilevel"/>
+    <w:tmpl w:val="880223CA"/>
+    <w:lvl w:ilvl="0" w:tplc="04090001">
+      <w:start w:val="1"/>
+      <w:numFmt w:val="bullet"/>
+      <w:lvlText w:val=""/>
+      <w:lvlJc w:val="left"/>
+      <w:pPr>
+        <w:ind w:left="720" w:hanging="360"/>
+      </w:pPr>
+      <w:rPr>
+        <w:rFonts w:ascii="Symbol" w:hAnsi="Symbol" w:hint="default"/>
+      </w:rPr>
+    </w:lvl>
+    <w:lvl w:ilvl="1" w:tplc="04090003" w:tentative="1">
+      <w:start w:val="1"/>
+      <w:numFmt w:val="bullet"/>
+      <w:lvlText w:val="o"/>
+      <w:lvlJc w:val="left"/>
+      <w:pPr>
+        <w:ind w:left="1440" w:hanging="360"/>
+      </w:pPr>
+      <w:rPr>
+        <w:rFonts w:ascii="Courier New" w:hAnsi="Courier New" w:cs="Courier New" w:hint="default"/>
+      </w:rPr>
+    </w:lvl>
+    <w:lvl w:ilvl="2" w:tplc="04090005" w:tentative="1">
+      <w:start w:val="1"/>
+      <w:numFmt w:val="bullet"/>
+      <w:lvlText w:val=""/>
+      <w:lvlJc w:val="left"/>
+      <w:pPr>
+        <w:ind w:left="2160" w:hanging="360"/>
+      </w:pPr>
+      <w:rPr>
+        <w:rFonts w:ascii="Wingdings" w:hAnsi="Wingdings" w:hint="default"/>
+      </w:rPr>
+    </w:lvl>
+    <w:lvl w:ilvl="3" w:tplc="04090001" w:tentative="1">
+      <w:start w:val="1"/>
+      <w:numFmt w:val="bullet"/>
+      <w:lvlText w:val=""/>
+      <w:lvlJc w:val="left"/>
+      <w:pPr>
+        <w:ind w:left="2880" w:hanging="360"/>
+      </w:pPr>
+      <w:rPr>
+        <w:rFonts w:ascii="Symbol" w:hAnsi="Symbol" w:hint="default"/>
+      </w:rPr>
+    </w:lvl>
+    <w:lvl w:ilvl="4" w:tplc="04090003" w:tentative="1">
+      <w:start w:val="1"/>
+      <w:numFmt w:val="bullet"/>
+      <w:lvlText w:val="o"/>
+      <w:lvlJc w:val="left"/>
+      <w:pPr>
+        <w:ind w:left="3600" w:hanging="360"/>
+      </w:pPr>
+      <w:rPr>
+        <w:rFonts w:ascii="Courier New" w:hAnsi="Courier New" w:cs="Courier New" w:hint="default"/>
+      </w:rPr>
+    </w:lvl>
+    <w:lvl w:ilvl="5" w:tplc="04090005" w:tentative="1">
+      <w:start w:val="1"/>
+      <w:numFmt w:val="bullet"/>
+      <w:lvlText w:val=""/>
+      <w:lvlJc w:val="left"/>
+      <w:pPr>
+        <w:ind w:left="4320" w:hanging="360"/>
+      </w:pPr>
+      <w:rPr>
+        <w:rFonts w:ascii="Wingdings" w:hAnsi="Wingdings" w:hint="default"/>
+      </w:rPr>
+    </w:lvl>
+    <w:lvl w:ilvl="6" w:tplc="04090001" w:tentative="1">
+      <w:start w:val="1"/>
+      <w:numFmt w:val="bullet"/>
+      <w:lvlText w:val=""/>
+      <w:lvlJc w:val="left"/>
+      <w:pPr>
+        <w:ind w:left="5040" w:hanging="360"/>
+      </w:pPr>
+      <w:rPr>
+        <w:rFonts w:ascii="Symbol" w:hAnsi="Symbol" w:hint="default"/>
+      </w:rPr>
+    </w:lvl>
+    <w:lvl w:ilvl="7" w:tplc="04090003" w:tentative="1">
+      <w:start w:val="1"/>
+      <w:numFmt w:val="bullet"/>
+      <w:lvlText w:val="o"/>
+      <w:lvlJc w:val="left"/>
+      <w:pPr>
+        <w:ind w:left="5760" w:hanging="360"/>
+      </w:pPr>
+      <w:rPr>
+        <w:rFonts w:ascii="Courier New" w:hAnsi="Courier New" w:cs="Courier New" w:hint="default"/>
+      </w:rPr>
+    </w:lvl>
+    <w:lvl w:ilvl="8" w:tplc="04090005" w:tentative="1">
+      <w:start w:val="1"/>
+      <w:numFmt w:val="bullet"/>
+      <w:lvlText w:val=""/>
+      <w:lvlJc w:val="left"/>
+      <w:pPr>
+        <w:ind w:left="6480" w:hanging="360"/>
+      </w:pPr>
+      <w:rPr>
+        <w:rFonts w:ascii="Wingdings" w:hAnsi="Wingdings" w:hint="default"/>
+      </w:rPr>
+    </w:lvl>
+  </w:abstractNum>
+  <w:abstractNum w:abstractNumId="30" w15:restartNumberingAfterBreak="0">
     <w:nsid w:val="46BA1BDA"/>
     <w:multiLevelType w:val="hybridMultilevel"/>
     <w:tmpl w:val="3F0ABCF2"/>
@@ -16058,7 +16115,7 @@
       </w:rPr>
     </w:lvl>
   </w:abstractNum>
-  <w:abstractNum w:abstractNumId="30" w15:restartNumberingAfterBreak="0">
+  <w:abstractNum w:abstractNumId="31" w15:restartNumberingAfterBreak="0">
     <w:nsid w:val="47887BDE"/>
     <w:multiLevelType w:val="hybridMultilevel"/>
     <w:tmpl w:val="B434DB38"/>
@@ -16171,7 +16228,7 @@
       </w:rPr>
     </w:lvl>
   </w:abstractNum>
-  <w:abstractNum w:abstractNumId="31" w15:restartNumberingAfterBreak="0">
+  <w:abstractNum w:abstractNumId="32" w15:restartNumberingAfterBreak="0">
     <w:nsid w:val="4912053D"/>
     <w:multiLevelType w:val="hybridMultilevel"/>
     <w:tmpl w:val="5AA29288"/>
@@ -16284,7 +16341,7 @@
       </w:rPr>
     </w:lvl>
   </w:abstractNum>
-  <w:abstractNum w:abstractNumId="32" w15:restartNumberingAfterBreak="0">
+  <w:abstractNum w:abstractNumId="33" w15:restartNumberingAfterBreak="0">
     <w:nsid w:val="492264F2"/>
     <w:multiLevelType w:val="hybridMultilevel"/>
     <w:tmpl w:val="DFDC8EA4"/>
@@ -16397,7 +16454,7 @@
       </w:rPr>
     </w:lvl>
   </w:abstractNum>
-  <w:abstractNum w:abstractNumId="33" w15:restartNumberingAfterBreak="0">
+  <w:abstractNum w:abstractNumId="34" w15:restartNumberingAfterBreak="0">
     <w:nsid w:val="49C55E3E"/>
     <w:multiLevelType w:val="hybridMultilevel"/>
     <w:tmpl w:val="87845A24"/>
@@ -16510,7 +16567,7 @@
       </w:rPr>
     </w:lvl>
   </w:abstractNum>
-  <w:abstractNum w:abstractNumId="34" w15:restartNumberingAfterBreak="0">
+  <w:abstractNum w:abstractNumId="35" w15:restartNumberingAfterBreak="0">
     <w:nsid w:val="4F4F4BE3"/>
     <w:multiLevelType w:val="hybridMultilevel"/>
     <w:tmpl w:val="F1841F80"/>
@@ -16623,7 +16680,7 @@
       </w:rPr>
     </w:lvl>
   </w:abstractNum>
-  <w:abstractNum w:abstractNumId="35" w15:restartNumberingAfterBreak="0">
+  <w:abstractNum w:abstractNumId="36" w15:restartNumberingAfterBreak="0">
     <w:nsid w:val="50E93A2E"/>
     <w:multiLevelType w:val="hybridMultilevel"/>
     <w:tmpl w:val="4672089C"/>
@@ -16736,7 +16793,7 @@
       </w:rPr>
     </w:lvl>
   </w:abstractNum>
-  <w:abstractNum w:abstractNumId="36" w15:restartNumberingAfterBreak="0">
+  <w:abstractNum w:abstractNumId="37" w15:restartNumberingAfterBreak="0">
     <w:nsid w:val="540D4FFB"/>
     <w:multiLevelType w:val="hybridMultilevel"/>
     <w:tmpl w:val="47EC788E"/>
@@ -16849,7 +16906,7 @@
       </w:rPr>
     </w:lvl>
   </w:abstractNum>
-  <w:abstractNum w:abstractNumId="37" w15:restartNumberingAfterBreak="0">
+  <w:abstractNum w:abstractNumId="38" w15:restartNumberingAfterBreak="0">
     <w:nsid w:val="57EB08F6"/>
     <w:multiLevelType w:val="hybridMultilevel"/>
     <w:tmpl w:val="CBECCD4C"/>
@@ -16962,7 +17019,7 @@
       </w:rPr>
     </w:lvl>
   </w:abstractNum>
-  <w:abstractNum w:abstractNumId="38" w15:restartNumberingAfterBreak="0">
+  <w:abstractNum w:abstractNumId="39" w15:restartNumberingAfterBreak="0">
     <w:nsid w:val="592C3866"/>
     <w:multiLevelType w:val="hybridMultilevel"/>
     <w:tmpl w:val="CF48AE78"/>
@@ -17075,7 +17132,7 @@
       </w:rPr>
     </w:lvl>
   </w:abstractNum>
-  <w:abstractNum w:abstractNumId="39" w15:restartNumberingAfterBreak="0">
+  <w:abstractNum w:abstractNumId="40" w15:restartNumberingAfterBreak="0">
     <w:nsid w:val="5B2F6BA1"/>
     <w:multiLevelType w:val="hybridMultilevel"/>
     <w:tmpl w:val="89202944"/>
@@ -17188,7 +17245,7 @@
       </w:rPr>
     </w:lvl>
   </w:abstractNum>
-  <w:abstractNum w:abstractNumId="40" w15:restartNumberingAfterBreak="0">
+  <w:abstractNum w:abstractNumId="41" w15:restartNumberingAfterBreak="0">
     <w:nsid w:val="5EFF23F8"/>
     <w:multiLevelType w:val="hybridMultilevel"/>
     <w:tmpl w:val="D24AF5A8"/>
@@ -17301,7 +17358,7 @@
       </w:rPr>
     </w:lvl>
   </w:abstractNum>
-  <w:abstractNum w:abstractNumId="41" w15:restartNumberingAfterBreak="0">
+  <w:abstractNum w:abstractNumId="42" w15:restartNumberingAfterBreak="0">
     <w:nsid w:val="60060833"/>
     <w:multiLevelType w:val="hybridMultilevel"/>
     <w:tmpl w:val="81E49964"/>
@@ -17414,7 +17471,7 @@
       </w:rPr>
     </w:lvl>
   </w:abstractNum>
-  <w:abstractNum w:abstractNumId="42" w15:restartNumberingAfterBreak="0">
+  <w:abstractNum w:abstractNumId="43" w15:restartNumberingAfterBreak="0">
     <w:nsid w:val="62DA0C1D"/>
     <w:multiLevelType w:val="hybridMultilevel"/>
     <w:tmpl w:val="E88CD1EE"/>
@@ -17527,7 +17584,7 @@
       </w:rPr>
     </w:lvl>
   </w:abstractNum>
-  <w:abstractNum w:abstractNumId="43" w15:restartNumberingAfterBreak="0">
+  <w:abstractNum w:abstractNumId="44" w15:restartNumberingAfterBreak="0">
     <w:nsid w:val="63BC69A3"/>
     <w:multiLevelType w:val="hybridMultilevel"/>
     <w:tmpl w:val="DA209FD6"/>
@@ -17640,7 +17697,7 @@
       </w:rPr>
     </w:lvl>
   </w:abstractNum>
-  <w:abstractNum w:abstractNumId="44" w15:restartNumberingAfterBreak="0">
+  <w:abstractNum w:abstractNumId="45" w15:restartNumberingAfterBreak="0">
     <w:nsid w:val="660055E8"/>
     <w:multiLevelType w:val="hybridMultilevel"/>
     <w:tmpl w:val="D11EEAC8"/>
@@ -17753,7 +17810,7 @@
       </w:rPr>
     </w:lvl>
   </w:abstractNum>
-  <w:abstractNum w:abstractNumId="45" w15:restartNumberingAfterBreak="0">
+  <w:abstractNum w:abstractNumId="46" w15:restartNumberingAfterBreak="0">
     <w:nsid w:val="66F3403B"/>
     <w:multiLevelType w:val="hybridMultilevel"/>
     <w:tmpl w:val="C73E294C"/>
@@ -17866,7 +17923,7 @@
       </w:rPr>
     </w:lvl>
   </w:abstractNum>
-  <w:abstractNum w:abstractNumId="46" w15:restartNumberingAfterBreak="0">
+  <w:abstractNum w:abstractNumId="47" w15:restartNumberingAfterBreak="0">
     <w:nsid w:val="68A015F2"/>
     <w:multiLevelType w:val="hybridMultilevel"/>
     <w:tmpl w:val="F1E2F768"/>
@@ -17979,7 +18036,7 @@
       </w:rPr>
     </w:lvl>
   </w:abstractNum>
-  <w:abstractNum w:abstractNumId="47" w15:restartNumberingAfterBreak="0">
+  <w:abstractNum w:abstractNumId="48" w15:restartNumberingAfterBreak="0">
     <w:nsid w:val="69274C4A"/>
     <w:multiLevelType w:val="hybridMultilevel"/>
     <w:tmpl w:val="E34A52F2"/>
@@ -18092,7 +18149,7 @@
       </w:rPr>
     </w:lvl>
   </w:abstractNum>
-  <w:abstractNum w:abstractNumId="48" w15:restartNumberingAfterBreak="0">
+  <w:abstractNum w:abstractNumId="49" w15:restartNumberingAfterBreak="0">
     <w:nsid w:val="6A1A3994"/>
     <w:multiLevelType w:val="hybridMultilevel"/>
     <w:tmpl w:val="00E82092"/>
@@ -18205,7 +18262,7 @@
       </w:rPr>
     </w:lvl>
   </w:abstractNum>
-  <w:abstractNum w:abstractNumId="49" w15:restartNumberingAfterBreak="0">
+  <w:abstractNum w:abstractNumId="50" w15:restartNumberingAfterBreak="0">
     <w:nsid w:val="6AD5439E"/>
     <w:multiLevelType w:val="hybridMultilevel"/>
     <w:tmpl w:val="B1B85906"/>
@@ -18318,7 +18375,7 @@
       </w:rPr>
     </w:lvl>
   </w:abstractNum>
-  <w:abstractNum w:abstractNumId="50" w15:restartNumberingAfterBreak="0">
+  <w:abstractNum w:abstractNumId="51" w15:restartNumberingAfterBreak="0">
     <w:nsid w:val="6B0D150B"/>
     <w:multiLevelType w:val="hybridMultilevel"/>
     <w:tmpl w:val="F6944D42"/>
@@ -18431,7 +18488,7 @@
       </w:rPr>
     </w:lvl>
   </w:abstractNum>
-  <w:abstractNum w:abstractNumId="51" w15:restartNumberingAfterBreak="0">
+  <w:abstractNum w:abstractNumId="52" w15:restartNumberingAfterBreak="0">
     <w:nsid w:val="70C62425"/>
     <w:multiLevelType w:val="hybridMultilevel"/>
     <w:tmpl w:val="CAB4EF9C"/>
@@ -18544,7 +18601,7 @@
       </w:rPr>
     </w:lvl>
   </w:abstractNum>
-  <w:abstractNum w:abstractNumId="52" w15:restartNumberingAfterBreak="0">
+  <w:abstractNum w:abstractNumId="53" w15:restartNumberingAfterBreak="0">
     <w:nsid w:val="715D536A"/>
     <w:multiLevelType w:val="hybridMultilevel"/>
     <w:tmpl w:val="F5F45CC8"/>
@@ -18657,7 +18714,7 @@
       </w:rPr>
     </w:lvl>
   </w:abstractNum>
-  <w:abstractNum w:abstractNumId="53" w15:restartNumberingAfterBreak="0">
+  <w:abstractNum w:abstractNumId="54" w15:restartNumberingAfterBreak="0">
     <w:nsid w:val="7216098F"/>
     <w:multiLevelType w:val="hybridMultilevel"/>
     <w:tmpl w:val="E9481C18"/>
@@ -18770,7 +18827,7 @@
       </w:rPr>
     </w:lvl>
   </w:abstractNum>
-  <w:abstractNum w:abstractNumId="54" w15:restartNumberingAfterBreak="0">
+  <w:abstractNum w:abstractNumId="55" w15:restartNumberingAfterBreak="0">
     <w:nsid w:val="77747F71"/>
     <w:multiLevelType w:val="hybridMultilevel"/>
     <w:tmpl w:val="D938C3EC"/>
@@ -18883,7 +18940,7 @@
       </w:rPr>
     </w:lvl>
   </w:abstractNum>
-  <w:abstractNum w:abstractNumId="55" w15:restartNumberingAfterBreak="0">
+  <w:abstractNum w:abstractNumId="56" w15:restartNumberingAfterBreak="0">
     <w:nsid w:val="7864551D"/>
     <w:multiLevelType w:val="hybridMultilevel"/>
     <w:tmpl w:val="E27A1564"/>
@@ -18996,7 +19053,7 @@
       </w:rPr>
     </w:lvl>
   </w:abstractNum>
-  <w:abstractNum w:abstractNumId="56" w15:restartNumberingAfterBreak="0">
+  <w:abstractNum w:abstractNumId="57" w15:restartNumberingAfterBreak="0">
     <w:nsid w:val="7B0B3A99"/>
     <w:multiLevelType w:val="hybridMultilevel"/>
     <w:tmpl w:val="E59077E0"/>
@@ -19109,7 +19166,7 @@
       </w:rPr>
     </w:lvl>
   </w:abstractNum>
-  <w:abstractNum w:abstractNumId="57" w15:restartNumberingAfterBreak="0">
+  <w:abstractNum w:abstractNumId="58" w15:restartNumberingAfterBreak="0">
     <w:nsid w:val="7BB22DD4"/>
     <w:multiLevelType w:val="hybridMultilevel"/>
     <w:tmpl w:val="989AD2F0"/>
@@ -19222,7 +19279,7 @@
       </w:rPr>
     </w:lvl>
   </w:abstractNum>
-  <w:abstractNum w:abstractNumId="58" w15:restartNumberingAfterBreak="0">
+  <w:abstractNum w:abstractNumId="59" w15:restartNumberingAfterBreak="0">
     <w:nsid w:val="7D742C7E"/>
     <w:multiLevelType w:val="hybridMultilevel"/>
     <w:tmpl w:val="387435E4"/>
@@ -19335,7 +19392,7 @@
       </w:rPr>
     </w:lvl>
   </w:abstractNum>
-  <w:abstractNum w:abstractNumId="59" w15:restartNumberingAfterBreak="0">
+  <w:abstractNum w:abstractNumId="60" w15:restartNumberingAfterBreak="0">
     <w:nsid w:val="7FAB0DF1"/>
     <w:multiLevelType w:val="hybridMultilevel"/>
     <w:tmpl w:val="335465F8"/>
@@ -19448,7 +19505,7 @@
       </w:rPr>
     </w:lvl>
   </w:abstractNum>
-  <w:abstractNum w:abstractNumId="60" w15:restartNumberingAfterBreak="0">
+  <w:abstractNum w:abstractNumId="61" w15:restartNumberingAfterBreak="0">
     <w:nsid w:val="7FEA1427"/>
     <w:multiLevelType w:val="hybridMultilevel"/>
     <w:tmpl w:val="B9CAFE2E"/>
@@ -19562,25 +19619,25 @@
     </w:lvl>
   </w:abstractNum>
   <w:num w:numId="1">
-    <w:abstractNumId w:val="44"/>
+    <w:abstractNumId w:val="45"/>
   </w:num>
   <w:num w:numId="2">
-    <w:abstractNumId w:val="30"/>
+    <w:abstractNumId w:val="31"/>
   </w:num>
   <w:num w:numId="3">
     <w:abstractNumId w:val="4"/>
   </w:num>
   <w:num w:numId="4">
-    <w:abstractNumId w:val="60"/>
+    <w:abstractNumId w:val="61"/>
   </w:num>
   <w:num w:numId="5">
-    <w:abstractNumId w:val="36"/>
+    <w:abstractNumId w:val="37"/>
   </w:num>
   <w:num w:numId="6">
     <w:abstractNumId w:val="5"/>
   </w:num>
   <w:num w:numId="7">
-    <w:abstractNumId w:val="35"/>
+    <w:abstractNumId w:val="36"/>
   </w:num>
   <w:num w:numId="8">
     <w:abstractNumId w:val="26"/>
@@ -19589,13 +19646,13 @@
     <w:abstractNumId w:val="18"/>
   </w:num>
   <w:num w:numId="10">
-    <w:abstractNumId w:val="42"/>
+    <w:abstractNumId w:val="43"/>
   </w:num>
   <w:num w:numId="11">
     <w:abstractNumId w:val="6"/>
   </w:num>
   <w:num w:numId="12">
-    <w:abstractNumId w:val="38"/>
+    <w:abstractNumId w:val="39"/>
   </w:num>
   <w:num w:numId="13">
     <w:abstractNumId w:val="2"/>
@@ -19604,13 +19661,13 @@
     <w:abstractNumId w:val="28"/>
   </w:num>
   <w:num w:numId="15">
-    <w:abstractNumId w:val="31"/>
+    <w:abstractNumId w:val="32"/>
   </w:num>
   <w:num w:numId="16">
-    <w:abstractNumId w:val="54"/>
+    <w:abstractNumId w:val="55"/>
   </w:num>
   <w:num w:numId="17">
-    <w:abstractNumId w:val="34"/>
+    <w:abstractNumId w:val="35"/>
   </w:num>
   <w:num w:numId="18">
     <w:abstractNumId w:val="15"/>
@@ -19634,19 +19691,19 @@
     <w:abstractNumId w:val="12"/>
   </w:num>
   <w:num w:numId="25">
-    <w:abstractNumId w:val="49"/>
+    <w:abstractNumId w:val="50"/>
   </w:num>
   <w:num w:numId="26">
-    <w:abstractNumId w:val="33"/>
+    <w:abstractNumId w:val="34"/>
   </w:num>
   <w:num w:numId="27">
     <w:abstractNumId w:val="7"/>
   </w:num>
   <w:num w:numId="28">
-    <w:abstractNumId w:val="52"/>
+    <w:abstractNumId w:val="53"/>
   </w:num>
   <w:num w:numId="29">
-    <w:abstractNumId w:val="46"/>
+    <w:abstractNumId w:val="47"/>
   </w:num>
   <w:num w:numId="30">
     <w:abstractNumId w:val="19"/>
@@ -19655,13 +19712,13 @@
     <w:abstractNumId w:val="20"/>
   </w:num>
   <w:num w:numId="32">
-    <w:abstractNumId w:val="40"/>
+    <w:abstractNumId w:val="41"/>
   </w:num>
   <w:num w:numId="33">
-    <w:abstractNumId w:val="48"/>
+    <w:abstractNumId w:val="49"/>
   </w:num>
   <w:num w:numId="34">
-    <w:abstractNumId w:val="53"/>
+    <w:abstractNumId w:val="54"/>
   </w:num>
   <w:num w:numId="35">
     <w:abstractNumId w:val="21"/>
@@ -19673,49 +19730,49 @@
     <w:abstractNumId w:val="10"/>
   </w:num>
   <w:num w:numId="38">
-    <w:abstractNumId w:val="29"/>
+    <w:abstractNumId w:val="30"/>
   </w:num>
   <w:num w:numId="39">
-    <w:abstractNumId w:val="51"/>
+    <w:abstractNumId w:val="52"/>
   </w:num>
   <w:num w:numId="40">
     <w:abstractNumId w:val="13"/>
   </w:num>
   <w:num w:numId="41">
-    <w:abstractNumId w:val="32"/>
+    <w:abstractNumId w:val="33"/>
   </w:num>
   <w:num w:numId="42">
-    <w:abstractNumId w:val="45"/>
+    <w:abstractNumId w:val="46"/>
   </w:num>
   <w:num w:numId="43">
     <w:abstractNumId w:val="14"/>
   </w:num>
   <w:num w:numId="44">
-    <w:abstractNumId w:val="37"/>
+    <w:abstractNumId w:val="38"/>
   </w:num>
   <w:num w:numId="45">
-    <w:abstractNumId w:val="50"/>
+    <w:abstractNumId w:val="51"/>
   </w:num>
   <w:num w:numId="46">
     <w:abstractNumId w:val="1"/>
   </w:num>
   <w:num w:numId="47">
-    <w:abstractNumId w:val="41"/>
+    <w:abstractNumId w:val="42"/>
   </w:num>
   <w:num w:numId="48">
     <w:abstractNumId w:val="8"/>
   </w:num>
   <w:num w:numId="49">
-    <w:abstractNumId w:val="39"/>
+    <w:abstractNumId w:val="40"/>
   </w:num>
   <w:num w:numId="50">
-    <w:abstractNumId w:val="47"/>
+    <w:abstractNumId w:val="48"/>
   </w:num>
   <w:num w:numId="51">
-    <w:abstractNumId w:val="55"/>
+    <w:abstractNumId w:val="56"/>
   </w:num>
   <w:num w:numId="52">
-    <w:abstractNumId w:val="57"/>
+    <w:abstractNumId w:val="58"/>
   </w:num>
   <w:num w:numId="53">
     <w:abstractNumId w:val="25"/>
@@ -19724,10 +19781,10 @@
     <w:abstractNumId w:val="16"/>
   </w:num>
   <w:num w:numId="55">
-    <w:abstractNumId w:val="59"/>
+    <w:abstractNumId w:val="60"/>
   </w:num>
   <w:num w:numId="56">
-    <w:abstractNumId w:val="56"/>
+    <w:abstractNumId w:val="57"/>
   </w:num>
   <w:num w:numId="57">
     <w:abstractNumId w:val="11"/>
@@ -19739,17 +19796,20 @@
     <w:abstractNumId w:val="0"/>
   </w:num>
   <w:num w:numId="60">
-    <w:abstractNumId w:val="58"/>
+    <w:abstractNumId w:val="59"/>
   </w:num>
   <w:num w:numId="61">
-    <w:abstractNumId w:val="43"/>
+    <w:abstractNumId w:val="44"/>
+  </w:num>
+  <w:num w:numId="62">
+    <w:abstractNumId w:val="29"/>
   </w:num>
   <w:numIdMacAtCleanup w:val="52"/>
 </w:numbering>
 </file>
 
 <file path=word/styles.xml><?xml version="1.0" encoding="utf-8"?>
-<w:styles xmlns:mc="http://schemas.openxmlformats.org/markup-compatibility/2006" xmlns:r="http://schemas.openxmlformats.org/officeDocument/2006/relationships" xmlns:w="http://schemas.openxmlformats.org/wordprocessingml/2006/main" xmlns:w14="http://schemas.microsoft.com/office/word/2010/wordml" xmlns:w15="http://schemas.microsoft.com/office/word/2012/wordml" xmlns:w16se="http://schemas.microsoft.com/office/word/2015/wordml/symex" mc:Ignorable="w14 w15 w16se">
+<w:styles xmlns:mc="http://schemas.openxmlformats.org/markup-compatibility/2006" xmlns:r="http://schemas.openxmlformats.org/officeDocument/2006/relationships" xmlns:w="http://schemas.openxmlformats.org/wordprocessingml/2006/main" xmlns:w14="http://schemas.microsoft.com/office/word/2010/wordml" xmlns:w15="http://schemas.microsoft.com/office/word/2012/wordml" xmlns:w16cex="http://schemas.microsoft.com/office/word/2018/wordml/cex" xmlns:w16cid="http://schemas.microsoft.com/office/word/2016/wordml/cid" xmlns:w16="http://schemas.microsoft.com/office/word/2018/wordml" xmlns:w16sdtdh="http://schemas.microsoft.com/office/word/2020/wordml/sdtdatahash" xmlns:w16se="http://schemas.microsoft.com/office/word/2015/wordml/symex" mc:Ignorable="w14 w15 w16se w16cid w16 w16cex w16sdtdh">
   <w:docDefaults>
     <w:rPrDefault>
       <w:rPr>
@@ -19765,7 +19825,7 @@
       </w:pPr>
     </w:pPrDefault>
   </w:docDefaults>
-  <w:latentStyles w:defLockedState="0" w:defUIPriority="99" w:defSemiHidden="0" w:defUnhideWhenUsed="0" w:defQFormat="0" w:count="371">
+  <w:latentStyles w:defLockedState="0" w:defUIPriority="99" w:defSemiHidden="0" w:defUnhideWhenUsed="0" w:defQFormat="0" w:count="376">
     <w:lsdException w:name="Normal" w:uiPriority="0" w:qFormat="1"/>
     <w:lsdException w:name="heading 1" w:uiPriority="9" w:qFormat="1"/>
     <w:lsdException w:name="heading 2" w:semiHidden="1" w:uiPriority="9" w:unhideWhenUsed="1" w:qFormat="1"/>
@@ -19871,7 +19931,6 @@
     <w:lsdException w:name="HTML Sample" w:semiHidden="1" w:unhideWhenUsed="1"/>
     <w:lsdException w:name="HTML Typewriter" w:semiHidden="1" w:unhideWhenUsed="1"/>
     <w:lsdException w:name="HTML Variable" w:semiHidden="1" w:unhideWhenUsed="1"/>
-    <w:lsdException w:name="Normal Table" w:semiHidden="1" w:unhideWhenUsed="1"/>
     <w:lsdException w:name="annotation subject" w:semiHidden="1" w:unhideWhenUsed="1"/>
     <w:lsdException w:name="No List" w:semiHidden="1" w:unhideWhenUsed="1"/>
     <w:lsdException w:name="Outline List 1" w:semiHidden="1" w:unhideWhenUsed="1"/>
@@ -19914,11 +19973,8 @@
     <w:lsdException w:name="Table Contemporary" w:semiHidden="1" w:unhideWhenUsed="1"/>
     <w:lsdException w:name="Table Elegant" w:semiHidden="1" w:unhideWhenUsed="1"/>
     <w:lsdException w:name="Table Professional" w:semiHidden="1" w:unhideWhenUsed="1"/>
-    <w:lsdException w:name="Table Subtle 1" w:semiHidden="1" w:unhideWhenUsed="1"/>
     <w:lsdException w:name="Table Subtle 2" w:semiHidden="1" w:unhideWhenUsed="1"/>
     <w:lsdException w:name="Table Web 1" w:semiHidden="1" w:unhideWhenUsed="1"/>
-    <w:lsdException w:name="Table Web 2" w:semiHidden="1" w:unhideWhenUsed="1"/>
-    <w:lsdException w:name="Table Web 3" w:semiHidden="1" w:unhideWhenUsed="1"/>
     <w:lsdException w:name="Balloon Text" w:semiHidden="1" w:unhideWhenUsed="1"/>
     <w:lsdException w:name="Table Grid" w:uiPriority="59"/>
     <w:lsdException w:name="Table Theme" w:semiHidden="1" w:unhideWhenUsed="1"/>
@@ -20137,6 +20193,11 @@
     <w:lsdException w:name="List Table 5 Dark Accent 6" w:uiPriority="50"/>
     <w:lsdException w:name="List Table 6 Colorful Accent 6" w:uiPriority="51"/>
     <w:lsdException w:name="List Table 7 Colorful Accent 6" w:uiPriority="52"/>
+    <w:lsdException w:name="Mention" w:semiHidden="1" w:unhideWhenUsed="1"/>
+    <w:lsdException w:name="Smart Hyperlink" w:semiHidden="1" w:unhideWhenUsed="1"/>
+    <w:lsdException w:name="Hashtag" w:semiHidden="1" w:unhideWhenUsed="1"/>
+    <w:lsdException w:name="Unresolved Mention" w:semiHidden="1" w:unhideWhenUsed="1"/>
+    <w:lsdException w:name="Smart Link" w:semiHidden="1" w:unhideWhenUsed="1"/>
   </w:latentStyles>
   <w:style w:type="paragraph" w:default="1" w:styleId="Normal">
     <w:name w:val="Normal"/>
@@ -20569,8 +20630,8 @@
       <w:szCs w:val="20"/>
     </w:rPr>
   </w:style>
-  <w:style w:type="character" w:customStyle="1" w:styleId="UnresolvedMention">
-    <w:name w:val="Unresolved Mention"/>
+  <w:style w:type="character" w:customStyle="1" w:styleId="UnresolvedMention1">
+    <w:name w:val="Unresolved Mention1"/>
     <w:basedOn w:val="DefaultParagraphFont"/>
     <w:uiPriority w:val="99"/>
     <w:semiHidden/>

</xml_diff>

<commit_message>
- one more case of the column selection form in ExistingExperimentsTutorialTest - fix a typo in naming the form in SmallMoleculeQuant tutorial
</commit_message>
<xml_diff>
--- a/pwiz_tools/Skyline/Documentation/Tutorials/Chinese/outgoing/Skyline Existing and Quantitative Experiments_zh-CHS.docx
+++ b/pwiz_tools/Skyline/Documentation/Tutorials/Chinese/outgoing/Skyline Existing and Quantitative Experiments_zh-CHS.docx
@@ -2592,10 +2592,22 @@
         <w:rPr>
           <w:b/>
         </w:rPr>
-        <w:t>Identify Columns</w:t>
-      </w:r>
-      <w:r>
-        <w:t xml:space="preserve"> form, which should look something like this:</w:t>
+        <w:t>Import Transition List: Identi</w:t>
+      </w:r>
+      <w:r>
+        <w:rPr>
+          <w:b/>
+        </w:rPr>
+        <w:t>f</w:t>
+      </w:r>
+      <w:r>
+        <w:rPr>
+          <w:b/>
+        </w:rPr>
+        <w:t>y Columns</w:t>
+      </w:r>
+      <w:r>
+        <w:t xml:space="preserve"> form, which should look like this:</w:t>
       </w:r>
     </w:p>
     <w:p>
@@ -5981,6 +5993,99 @@
         <w:keepNext/>
       </w:pPr>
       <w:r>
+        <w:t xml:space="preserve">This will bring up the </w:t>
+      </w:r>
+      <w:r>
+        <w:rPr>
+          <w:b/>
+        </w:rPr>
+        <w:t>Import Transition List: Identi</w:t>
+      </w:r>
+      <w:r>
+        <w:rPr>
+          <w:b/>
+        </w:rPr>
+        <w:t>f</w:t>
+      </w:r>
+      <w:r>
+        <w:rPr>
+          <w:b/>
+        </w:rPr>
+        <w:t>y Columns</w:t>
+      </w:r>
+      <w:r>
+        <w:t xml:space="preserve"> form, which should look like this:</w:t>
+      </w:r>
+    </w:p>
+    <w:p>
+      <w:r>
+        <w:rPr>
+          <w:noProof/>
+        </w:rPr>
+        <w:drawing>
+          <wp:inline distT="0" distB="0" distL="0" distR="0" wp14:anchorId="1FAF0892" wp14:editId="18E891A6">
+            <wp:extent cx="5943600" cy="3256280"/>
+            <wp:effectExtent l="0" t="0" r="0" b="1270"/>
+            <wp:docPr id="11" name="Picture 11" descr="Graphical user interface, table&#10;&#10;Description automatically generated with medium confidence"/>
+            <wp:cNvGraphicFramePr>
+              <a:graphicFrameLocks xmlns:a="http://schemas.openxmlformats.org/drawingml/2006/main" noChangeAspect="1"/>
+            </wp:cNvGraphicFramePr>
+            <a:graphic xmlns:a="http://schemas.openxmlformats.org/drawingml/2006/main">
+              <a:graphicData uri="http://schemas.openxmlformats.org/drawingml/2006/picture">
+                <pic:pic xmlns:pic="http://schemas.openxmlformats.org/drawingml/2006/picture">
+                  <pic:nvPicPr>
+                    <pic:cNvPr id="2" name="Picture 2" descr="Graphical user interface, table&#10;&#10;Description automatically generated with medium confidence"/>
+                    <pic:cNvPicPr/>
+                  </pic:nvPicPr>
+                  <pic:blipFill>
+                    <a:blip r:embed="rId29"/>
+                    <a:stretch>
+                      <a:fillRect/>
+                    </a:stretch>
+                  </pic:blipFill>
+                  <pic:spPr>
+                    <a:xfrm>
+                      <a:off x="0" y="0"/>
+                      <a:ext cx="5943600" cy="3256280"/>
+                    </a:xfrm>
+                    <a:prstGeom prst="rect">
+                      <a:avLst/>
+                    </a:prstGeom>
+                  </pic:spPr>
+                </pic:pic>
+              </a:graphicData>
+            </a:graphic>
+          </wp:inline>
+        </w:drawing>
+      </w:r>
+    </w:p>
+    <w:p>
+      <w:pPr>
+        <w:pStyle w:val="ListParagraph"/>
+        <w:numPr>
+          <w:ilvl w:val="0"/>
+          <w:numId w:val="19"/>
+        </w:numPr>
+      </w:pPr>
+      <w:r>
+        <w:t xml:space="preserve">Click the </w:t>
+      </w:r>
+      <w:r>
+        <w:rPr>
+          <w:b/>
+        </w:rPr>
+        <w:t>OK</w:t>
+      </w:r>
+      <w:r>
+        <w:t xml:space="preserve"> button.</w:t>
+      </w:r>
+    </w:p>
+    <w:p>
+      <w:pPr>
+        <w:keepNext/>
+      </w:pPr>
+      <w:r>
+        <w:lastRenderedPageBreak/>
         <w:t>Skyline should present the following error message:</w:t>
       </w:r>
     </w:p>
@@ -6005,7 +6110,7 @@
                     <pic:cNvPicPr/>
                   </pic:nvPicPr>
                   <pic:blipFill>
-                    <a:blip r:embed="rId29"/>
+                    <a:blip r:embed="rId30"/>
                     <a:stretch>
                       <a:fillRect/>
                     </a:stretch>
@@ -6042,7 +6147,7 @@
       <w:r>
         <w:t>Messages like this are not uncommon when working with transition lists created outside Skyline.  Others are presented in the Skyline instructional video on this subject (</w:t>
       </w:r>
-      <w:hyperlink r:id="rId30" w:history="1">
+      <w:hyperlink r:id="rId31" w:history="1">
         <w:r>
           <w:rPr>
             <w:rStyle w:val="Hyperlink"/>
@@ -6310,48 +6415,48 @@
         </w:numPr>
       </w:pPr>
       <w:r>
+        <w:t xml:space="preserve">On the </w:t>
+      </w:r>
+      <w:r>
+        <w:rPr>
+          <w:b/>
+        </w:rPr>
+        <w:t>Edit</w:t>
+      </w:r>
+      <w:r>
+        <w:t xml:space="preserve"> menu, choose </w:t>
+      </w:r>
+      <w:r>
+        <w:rPr>
+          <w:b/>
+        </w:rPr>
+        <w:t>Collapse All</w:t>
+      </w:r>
+      <w:r>
+        <w:t xml:space="preserve"> and click </w:t>
+      </w:r>
+      <w:r>
+        <w:rPr>
+          <w:b/>
+        </w:rPr>
+        <w:t>Peptides</w:t>
+      </w:r>
+      <w:r>
+        <w:t xml:space="preserve"> (</w:t>
+      </w:r>
+      <w:r>
+        <w:t>Ctrl</w:t>
+      </w:r>
+      <w:r>
+        <w:t>-shift-D).</w:t>
+      </w:r>
+    </w:p>
+    <w:p>
+      <w:pPr>
+        <w:keepNext/>
+      </w:pPr>
+      <w:r>
         <w:lastRenderedPageBreak/>
-        <w:t xml:space="preserve">On the </w:t>
-      </w:r>
-      <w:r>
-        <w:rPr>
-          <w:b/>
-        </w:rPr>
-        <w:t>Edit</w:t>
-      </w:r>
-      <w:r>
-        <w:t xml:space="preserve"> menu, choose </w:t>
-      </w:r>
-      <w:r>
-        <w:rPr>
-          <w:b/>
-        </w:rPr>
-        <w:t>Collapse All</w:t>
-      </w:r>
-      <w:r>
-        <w:t xml:space="preserve"> and click </w:t>
-      </w:r>
-      <w:r>
-        <w:rPr>
-          <w:b/>
-        </w:rPr>
-        <w:t>Peptides</w:t>
-      </w:r>
-      <w:r>
-        <w:t xml:space="preserve"> (</w:t>
-      </w:r>
-      <w:r>
-        <w:t>Ctrl</w:t>
-      </w:r>
-      <w:r>
-        <w:t>-shift-D).</w:t>
-      </w:r>
-    </w:p>
-    <w:p>
-      <w:pPr>
-        <w:keepNext/>
-      </w:pPr>
-      <w:r>
         <w:t>This should leave the Skyline peptide view looking like:</w:t>
       </w:r>
     </w:p>
@@ -6378,7 +6483,7 @@
                     </pic:cNvPicPr>
                   </pic:nvPicPr>
                   <pic:blipFill>
-                    <a:blip r:embed="rId31">
+                    <a:blip r:embed="rId32">
                       <a:extLst>
                         <a:ext uri="{28A0092B-C50C-407E-A947-70E740481C1C}">
                           <a14:useLocalDpi xmlns:a14="http://schemas.microsoft.com/office/drawing/2010/main" val="0"/>
@@ -6854,7 +6959,7 @@
                     <pic:cNvPicPr/>
                   </pic:nvPicPr>
                   <pic:blipFill>
-                    <a:blip r:embed="rId32"/>
+                    <a:blip r:embed="rId33"/>
                     <a:stretch>
                       <a:fillRect/>
                     </a:stretch>
@@ -6936,7 +7041,7 @@
                     <pic:cNvPicPr/>
                   </pic:nvPicPr>
                   <pic:blipFill>
-                    <a:blip r:embed="rId33"/>
+                    <a:blip r:embed="rId34"/>
                     <a:stretch>
                       <a:fillRect/>
                     </a:stretch>
@@ -7098,7 +7203,7 @@
                     </pic:cNvPicPr>
                   </pic:nvPicPr>
                   <pic:blipFill>
-                    <a:blip r:embed="rId34">
+                    <a:blip r:embed="rId35">
                       <a:extLst>
                         <a:ext uri="{28A0092B-C50C-407E-A947-70E740481C1C}">
                           <a14:useLocalDpi xmlns:a14="http://schemas.microsoft.com/office/drawing/2010/main" val="0"/>
@@ -7917,7 +8022,7 @@
                     <pic:cNvPicPr/>
                   </pic:nvPicPr>
                   <pic:blipFill>
-                    <a:blip r:embed="rId35"/>
+                    <a:blip r:embed="rId36"/>
                     <a:stretch>
                       <a:fillRect/>
                     </a:stretch>
@@ -8115,259 +8220,6 @@
             <wp:extent cx="2885714" cy="4085714"/>
             <wp:effectExtent l="0" t="0" r="0" b="0"/>
             <wp:docPr id="40" name="Picture 40"/>
-            <wp:cNvGraphicFramePr>
-              <a:graphicFrameLocks xmlns:a="http://schemas.openxmlformats.org/drawingml/2006/main" noChangeAspect="1"/>
-            </wp:cNvGraphicFramePr>
-            <a:graphic xmlns:a="http://schemas.openxmlformats.org/drawingml/2006/main">
-              <a:graphicData uri="http://schemas.openxmlformats.org/drawingml/2006/picture">
-                <pic:pic xmlns:pic="http://schemas.openxmlformats.org/drawingml/2006/picture">
-                  <pic:nvPicPr>
-                    <pic:cNvPr id="1" name=""/>
-                    <pic:cNvPicPr/>
-                  </pic:nvPicPr>
-                  <pic:blipFill>
-                    <a:blip r:embed="rId36"/>
-                    <a:stretch>
-                      <a:fillRect/>
-                    </a:stretch>
-                  </pic:blipFill>
-                  <pic:spPr>
-                    <a:xfrm>
-                      <a:off x="0" y="0"/>
-                      <a:ext cx="2885714" cy="4085714"/>
-                    </a:xfrm>
-                    <a:prstGeom prst="rect">
-                      <a:avLst/>
-                    </a:prstGeom>
-                  </pic:spPr>
-                </pic:pic>
-              </a:graphicData>
-            </a:graphic>
-          </wp:inline>
-        </w:drawing>
-      </w:r>
-    </w:p>
-    <w:p>
-      <w:pPr>
-        <w:pStyle w:val="ListParagraph"/>
-        <w:numPr>
-          <w:ilvl w:val="0"/>
-          <w:numId w:val="41"/>
-        </w:numPr>
-      </w:pPr>
-      <w:r>
-        <w:t xml:space="preserve">Click the </w:t>
-      </w:r>
-      <w:r>
-        <w:rPr>
-          <w:b/>
-        </w:rPr>
-        <w:t>Remove</w:t>
-      </w:r>
-      <w:r>
-        <w:t xml:space="preserve"> button to accept this operation.</w:t>
-      </w:r>
-    </w:p>
-    <w:p>
-      <w:pPr>
-        <w:pStyle w:val="ListParagraph"/>
-        <w:numPr>
-          <w:ilvl w:val="0"/>
-          <w:numId w:val="41"/>
-        </w:numPr>
-      </w:pPr>
-      <w:r>
-        <w:t>Click</w:t>
-      </w:r>
-      <w:r>
-        <w:t xml:space="preserve"> the</w:t>
-      </w:r>
-      <w:r>
-        <w:t xml:space="preserve"> </w:t>
-      </w:r>
-      <w:r>
-        <w:rPr>
-          <w:b/>
-          <w:bCs/>
-        </w:rPr>
-        <w:t>OK</w:t>
-      </w:r>
-      <w:r>
-        <w:rPr>
-          <w:bCs/>
-        </w:rPr>
-        <w:t xml:space="preserve"> button.</w:t>
-      </w:r>
-      <w:r>
-        <w:rPr>
-          <w:b/>
-          <w:bCs/>
-        </w:rPr>
-        <w:t xml:space="preserve"> </w:t>
-      </w:r>
-    </w:p>
-    <w:p>
-      <w:r>
-        <w:t xml:space="preserve">Skyline will begin importing the data from this WIFF file into its high-performance data </w:t>
-      </w:r>
-      <w:r>
-        <w:t>file (Study 7.skyd)</w:t>
-      </w:r>
-      <w:r>
-        <w:t>, where it can be accessed much faster</w:t>
-      </w:r>
-      <w:r>
-        <w:t>, and where all imported data for a document is compressed into a single file for easy sharing.</w:t>
-      </w:r>
-    </w:p>
-    <w:p>
-      <w:pPr>
-        <w:pStyle w:val="Heading2"/>
-      </w:pPr>
-      <w:r>
-        <w:t>Inspecting and Adjusting Peak Integration</w:t>
-      </w:r>
-    </w:p>
-    <w:p>
-      <w:r>
-        <w:t>While Skyline is importing</w:t>
-      </w:r>
-      <w:r>
-        <w:t xml:space="preserve"> the raw data, which may take several minutes to complete</w:t>
-      </w:r>
-      <w:r>
-        <w:t xml:space="preserve"> (though it takes only 11 seconds on a modern 4-core i7 processor)</w:t>
-      </w:r>
-      <w:r>
-        <w:t>, you can begin rearranging the graph views for optimal viewing.  To show and reposition the peak area and retention time replicate comparison views, do the following:</w:t>
-      </w:r>
-    </w:p>
-    <w:p>
-      <w:pPr>
-        <w:pStyle w:val="ListParagraph"/>
-        <w:numPr>
-          <w:ilvl w:val="0"/>
-          <w:numId w:val="25"/>
-        </w:numPr>
-      </w:pPr>
-      <w:r>
-        <w:t xml:space="preserve">On the </w:t>
-      </w:r>
-      <w:r>
-        <w:rPr>
-          <w:b/>
-        </w:rPr>
-        <w:t>View</w:t>
-      </w:r>
-      <w:r>
-        <w:t xml:space="preserve"> menu, choose </w:t>
-      </w:r>
-      <w:r>
-        <w:rPr>
-          <w:b/>
-        </w:rPr>
-        <w:t>Retention Times</w:t>
-      </w:r>
-      <w:r>
-        <w:t xml:space="preserve"> and click </w:t>
-      </w:r>
-      <w:r>
-        <w:rPr>
-          <w:b/>
-        </w:rPr>
-        <w:t>Replicate Comparison</w:t>
-      </w:r>
-      <w:r>
-        <w:t xml:space="preserve"> (F8).</w:t>
-      </w:r>
-    </w:p>
-    <w:p>
-      <w:pPr>
-        <w:pStyle w:val="ListParagraph"/>
-        <w:numPr>
-          <w:ilvl w:val="0"/>
-          <w:numId w:val="25"/>
-        </w:numPr>
-      </w:pPr>
-      <w:r>
-        <w:t>Click and drag the window to the bottom edge of the Skyline window to dock it there.</w:t>
-      </w:r>
-    </w:p>
-    <w:p>
-      <w:pPr>
-        <w:pStyle w:val="ListParagraph"/>
-        <w:numPr>
-          <w:ilvl w:val="0"/>
-          <w:numId w:val="25"/>
-        </w:numPr>
-      </w:pPr>
-      <w:r>
-        <w:lastRenderedPageBreak/>
-        <w:t xml:space="preserve">On the </w:t>
-      </w:r>
-      <w:r>
-        <w:rPr>
-          <w:b/>
-        </w:rPr>
-        <w:t>View</w:t>
-      </w:r>
-      <w:r>
-        <w:t xml:space="preserve"> menu, choose </w:t>
-      </w:r>
-      <w:r>
-        <w:rPr>
-          <w:b/>
-        </w:rPr>
-        <w:t>Peak Areas</w:t>
-      </w:r>
-      <w:r>
-        <w:t xml:space="preserve"> and click </w:t>
-      </w:r>
-      <w:r>
-        <w:rPr>
-          <w:b/>
-        </w:rPr>
-        <w:t>Replicate Comparison</w:t>
-      </w:r>
-      <w:r>
-        <w:t xml:space="preserve"> (F7).</w:t>
-      </w:r>
-    </w:p>
-    <w:p>
-      <w:pPr>
-        <w:pStyle w:val="ListParagraph"/>
-        <w:numPr>
-          <w:ilvl w:val="0"/>
-          <w:numId w:val="25"/>
-        </w:numPr>
-      </w:pPr>
-      <w:r>
-        <w:t>Click and drag the window to the right edge of the Skyline window to dock it there.</w:t>
-      </w:r>
-    </w:p>
-    <w:p>
-      <w:pPr>
-        <w:pStyle w:val="ListParagraph"/>
-        <w:keepNext/>
-        <w:numPr>
-          <w:ilvl w:val="0"/>
-          <w:numId w:val="25"/>
-        </w:numPr>
-      </w:pPr>
-      <w:r>
-        <w:t>Adjust the view proportions to look something like the image below.</w:t>
-      </w:r>
-    </w:p>
-    <w:p>
-      <w:r>
-        <w:rPr>
-          <w:noProof/>
-        </w:rPr>
-        <w:drawing>
-          <wp:inline distT="0" distB="0" distL="0" distR="0" wp14:anchorId="2D281FFB" wp14:editId="3BCC615E">
-            <wp:extent cx="5943600" cy="3818255"/>
-            <wp:effectExtent l="0" t="0" r="0" b="0"/>
-            <wp:docPr id="43" name="Picture 43"/>
             <wp:cNvGraphicFramePr>
               <a:graphicFrameLocks xmlns:a="http://schemas.openxmlformats.org/drawingml/2006/main" noChangeAspect="1"/>
             </wp:cNvGraphicFramePr>
@@ -8387,6 +8239,259 @@
                   <pic:spPr>
                     <a:xfrm>
                       <a:off x="0" y="0"/>
+                      <a:ext cx="2885714" cy="4085714"/>
+                    </a:xfrm>
+                    <a:prstGeom prst="rect">
+                      <a:avLst/>
+                    </a:prstGeom>
+                  </pic:spPr>
+                </pic:pic>
+              </a:graphicData>
+            </a:graphic>
+          </wp:inline>
+        </w:drawing>
+      </w:r>
+    </w:p>
+    <w:p>
+      <w:pPr>
+        <w:pStyle w:val="ListParagraph"/>
+        <w:numPr>
+          <w:ilvl w:val="0"/>
+          <w:numId w:val="41"/>
+        </w:numPr>
+      </w:pPr>
+      <w:r>
+        <w:t xml:space="preserve">Click the </w:t>
+      </w:r>
+      <w:r>
+        <w:rPr>
+          <w:b/>
+        </w:rPr>
+        <w:t>Remove</w:t>
+      </w:r>
+      <w:r>
+        <w:t xml:space="preserve"> button to accept this operation.</w:t>
+      </w:r>
+    </w:p>
+    <w:p>
+      <w:pPr>
+        <w:pStyle w:val="ListParagraph"/>
+        <w:numPr>
+          <w:ilvl w:val="0"/>
+          <w:numId w:val="41"/>
+        </w:numPr>
+      </w:pPr>
+      <w:r>
+        <w:t>Click</w:t>
+      </w:r>
+      <w:r>
+        <w:t xml:space="preserve"> the</w:t>
+      </w:r>
+      <w:r>
+        <w:t xml:space="preserve"> </w:t>
+      </w:r>
+      <w:r>
+        <w:rPr>
+          <w:b/>
+          <w:bCs/>
+        </w:rPr>
+        <w:t>OK</w:t>
+      </w:r>
+      <w:r>
+        <w:rPr>
+          <w:bCs/>
+        </w:rPr>
+        <w:t xml:space="preserve"> button.</w:t>
+      </w:r>
+      <w:r>
+        <w:rPr>
+          <w:b/>
+          <w:bCs/>
+        </w:rPr>
+        <w:t xml:space="preserve"> </w:t>
+      </w:r>
+    </w:p>
+    <w:p>
+      <w:r>
+        <w:t xml:space="preserve">Skyline will begin importing the data from this WIFF file into its high-performance data </w:t>
+      </w:r>
+      <w:r>
+        <w:t>file (Study 7.skyd)</w:t>
+      </w:r>
+      <w:r>
+        <w:t>, where it can be accessed much faster</w:t>
+      </w:r>
+      <w:r>
+        <w:t>, and where all imported data for a document is compressed into a single file for easy sharing.</w:t>
+      </w:r>
+    </w:p>
+    <w:p>
+      <w:pPr>
+        <w:pStyle w:val="Heading2"/>
+      </w:pPr>
+      <w:r>
+        <w:t>Inspecting and Adjusting Peak Integration</w:t>
+      </w:r>
+    </w:p>
+    <w:p>
+      <w:r>
+        <w:t>While Skyline is importing</w:t>
+      </w:r>
+      <w:r>
+        <w:t xml:space="preserve"> the raw data, which may take several minutes to complete</w:t>
+      </w:r>
+      <w:r>
+        <w:t xml:space="preserve"> (though it takes only 11 seconds on a modern 4-core i7 processor)</w:t>
+      </w:r>
+      <w:r>
+        <w:t>, you can begin rearranging the graph views for optimal viewing.  To show and reposition the peak area and retention time replicate comparison views, do the following:</w:t>
+      </w:r>
+    </w:p>
+    <w:p>
+      <w:pPr>
+        <w:pStyle w:val="ListParagraph"/>
+        <w:numPr>
+          <w:ilvl w:val="0"/>
+          <w:numId w:val="25"/>
+        </w:numPr>
+      </w:pPr>
+      <w:r>
+        <w:t xml:space="preserve">On the </w:t>
+      </w:r>
+      <w:r>
+        <w:rPr>
+          <w:b/>
+        </w:rPr>
+        <w:t>View</w:t>
+      </w:r>
+      <w:r>
+        <w:t xml:space="preserve"> menu, choose </w:t>
+      </w:r>
+      <w:r>
+        <w:rPr>
+          <w:b/>
+        </w:rPr>
+        <w:t>Retention Times</w:t>
+      </w:r>
+      <w:r>
+        <w:t xml:space="preserve"> and click </w:t>
+      </w:r>
+      <w:r>
+        <w:rPr>
+          <w:b/>
+        </w:rPr>
+        <w:t>Replicate Comparison</w:t>
+      </w:r>
+      <w:r>
+        <w:t xml:space="preserve"> (F8).</w:t>
+      </w:r>
+    </w:p>
+    <w:p>
+      <w:pPr>
+        <w:pStyle w:val="ListParagraph"/>
+        <w:numPr>
+          <w:ilvl w:val="0"/>
+          <w:numId w:val="25"/>
+        </w:numPr>
+      </w:pPr>
+      <w:r>
+        <w:t>Click and drag the window to the bottom edge of the Skyline window to dock it there.</w:t>
+      </w:r>
+    </w:p>
+    <w:p>
+      <w:pPr>
+        <w:pStyle w:val="ListParagraph"/>
+        <w:numPr>
+          <w:ilvl w:val="0"/>
+          <w:numId w:val="25"/>
+        </w:numPr>
+      </w:pPr>
+      <w:r>
+        <w:lastRenderedPageBreak/>
+        <w:t xml:space="preserve">On the </w:t>
+      </w:r>
+      <w:r>
+        <w:rPr>
+          <w:b/>
+        </w:rPr>
+        <w:t>View</w:t>
+      </w:r>
+      <w:r>
+        <w:t xml:space="preserve"> menu, choose </w:t>
+      </w:r>
+      <w:r>
+        <w:rPr>
+          <w:b/>
+        </w:rPr>
+        <w:t>Peak Areas</w:t>
+      </w:r>
+      <w:r>
+        <w:t xml:space="preserve"> and click </w:t>
+      </w:r>
+      <w:r>
+        <w:rPr>
+          <w:b/>
+        </w:rPr>
+        <w:t>Replicate Comparison</w:t>
+      </w:r>
+      <w:r>
+        <w:t xml:space="preserve"> (F7).</w:t>
+      </w:r>
+    </w:p>
+    <w:p>
+      <w:pPr>
+        <w:pStyle w:val="ListParagraph"/>
+        <w:numPr>
+          <w:ilvl w:val="0"/>
+          <w:numId w:val="25"/>
+        </w:numPr>
+      </w:pPr>
+      <w:r>
+        <w:t>Click and drag the window to the right edge of the Skyline window to dock it there.</w:t>
+      </w:r>
+    </w:p>
+    <w:p>
+      <w:pPr>
+        <w:pStyle w:val="ListParagraph"/>
+        <w:keepNext/>
+        <w:numPr>
+          <w:ilvl w:val="0"/>
+          <w:numId w:val="25"/>
+        </w:numPr>
+      </w:pPr>
+      <w:r>
+        <w:t>Adjust the view proportions to look something like the image below.</w:t>
+      </w:r>
+    </w:p>
+    <w:p>
+      <w:r>
+        <w:rPr>
+          <w:noProof/>
+        </w:rPr>
+        <w:drawing>
+          <wp:inline distT="0" distB="0" distL="0" distR="0" wp14:anchorId="2D281FFB" wp14:editId="3BCC615E">
+            <wp:extent cx="5943600" cy="3818255"/>
+            <wp:effectExtent l="0" t="0" r="0" b="0"/>
+            <wp:docPr id="43" name="Picture 43"/>
+            <wp:cNvGraphicFramePr>
+              <a:graphicFrameLocks xmlns:a="http://schemas.openxmlformats.org/drawingml/2006/main" noChangeAspect="1"/>
+            </wp:cNvGraphicFramePr>
+            <a:graphic xmlns:a="http://schemas.openxmlformats.org/drawingml/2006/main">
+              <a:graphicData uri="http://schemas.openxmlformats.org/drawingml/2006/picture">
+                <pic:pic xmlns:pic="http://schemas.openxmlformats.org/drawingml/2006/picture">
+                  <pic:nvPicPr>
+                    <pic:cNvPr id="1" name=""/>
+                    <pic:cNvPicPr/>
+                  </pic:nvPicPr>
+                  <pic:blipFill>
+                    <a:blip r:embed="rId38"/>
+                    <a:stretch>
+                      <a:fillRect/>
+                    </a:stretch>
+                  </pic:blipFill>
+                  <pic:spPr>
+                    <a:xfrm>
+                      <a:off x="0" y="0"/>
                       <a:ext cx="5943600" cy="3818255"/>
                     </a:xfrm>
                     <a:prstGeom prst="rect">
@@ -8843,7 +8948,7 @@
       <w:r>
         <w:t xml:space="preserve">Another integration issue is that many elements in the peptide view display orange and red circles, indicating transitions with no integrated peak area.  This is quite useful during certain phases of method refinement, as discussed in the </w:t>
       </w:r>
-      <w:hyperlink r:id="rId38" w:history="1">
+      <w:hyperlink r:id="rId39" w:history="1">
         <w:r>
           <w:rPr>
             <w:rStyle w:val="Hyperlink"/>
@@ -8964,7 +9069,7 @@
                     <pic:cNvPicPr/>
                   </pic:nvPicPr>
                   <pic:blipFill>
-                    <a:blip r:embed="rId39"/>
+                    <a:blip r:embed="rId40"/>
                     <a:stretch>
                       <a:fillRect/>
                     </a:stretch>
@@ -9340,181 +9445,6 @@
                 <pic:pic xmlns:pic="http://schemas.openxmlformats.org/drawingml/2006/picture">
                   <pic:nvPicPr>
                     <pic:cNvPr id="0" name="Picture 2"/>
-                    <pic:cNvPicPr>
-                      <a:picLocks noChangeAspect="1" noChangeArrowheads="1"/>
-                    </pic:cNvPicPr>
-                  </pic:nvPicPr>
-                  <pic:blipFill>
-                    <a:blip r:embed="rId40">
-                      <a:extLst>
-                        <a:ext uri="{28A0092B-C50C-407E-A947-70E740481C1C}">
-                          <a14:useLocalDpi xmlns:a14="http://schemas.microsoft.com/office/drawing/2010/main" val="0"/>
-                        </a:ext>
-                      </a:extLst>
-                    </a:blip>
-                    <a:srcRect/>
-                    <a:stretch>
-                      <a:fillRect/>
-                    </a:stretch>
-                  </pic:blipFill>
-                  <pic:spPr bwMode="auto">
-                    <a:xfrm>
-                      <a:off x="0" y="0"/>
-                      <a:ext cx="5943600" cy="3878901"/>
-                    </a:xfrm>
-                    <a:prstGeom prst="rect">
-                      <a:avLst/>
-                    </a:prstGeom>
-                    <a:noFill/>
-                    <a:ln>
-                      <a:noFill/>
-                    </a:ln>
-                  </pic:spPr>
-                </pic:pic>
-              </a:graphicData>
-            </a:graphic>
-          </wp:inline>
-        </w:drawing>
-      </w:r>
-    </w:p>
-    <w:p>
-      <w:r>
-        <w:t>You will see that, indeed, precision among the replicates for each concentration appears to have improved.</w:t>
-      </w:r>
-    </w:p>
-    <w:p>
-      <w:r>
-        <w:t>Review the other 4 peptides, and you will see that they still do not display the expected pattern.</w:t>
-      </w:r>
-    </w:p>
-    <w:p>
-      <w:r>
-        <w:t>Another interesting way of looking at this normalization is by each transition separately.  In a well behaved peptide, the ratio of each light transition to its heavy counterpart should be relatively similar.  To review the ratios of the transitions separately, do the following:</w:t>
-      </w:r>
-    </w:p>
-    <w:p>
-      <w:pPr>
-        <w:pStyle w:val="ListParagraph"/>
-        <w:numPr>
-          <w:ilvl w:val="0"/>
-          <w:numId w:val="27"/>
-        </w:numPr>
-      </w:pPr>
-      <w:r>
-        <w:t xml:space="preserve">On the </w:t>
-      </w:r>
-      <w:r>
-        <w:rPr>
-          <w:b/>
-        </w:rPr>
-        <w:t>Edit</w:t>
-      </w:r>
-      <w:r>
-        <w:t xml:space="preserve"> menu, choose </w:t>
-      </w:r>
-      <w:r>
-        <w:rPr>
-          <w:b/>
-        </w:rPr>
-        <w:t>Expand All</w:t>
-      </w:r>
-      <w:r>
-        <w:t xml:space="preserve"> and click </w:t>
-      </w:r>
-      <w:r>
-        <w:rPr>
-          <w:b/>
-        </w:rPr>
-        <w:t>Peptides</w:t>
-      </w:r>
-      <w:r>
-        <w:t xml:space="preserve"> (</w:t>
-      </w:r>
-      <w:r>
-        <w:t>Ctrl</w:t>
-      </w:r>
-      <w:r>
-        <w:t>-D).</w:t>
-      </w:r>
-    </w:p>
-    <w:p>
-      <w:pPr>
-        <w:pStyle w:val="ListParagraph"/>
-        <w:numPr>
-          <w:ilvl w:val="0"/>
-          <w:numId w:val="27"/>
-        </w:numPr>
-      </w:pPr>
-      <w:r>
-        <w:t>Select the light precursor for each peptide.</w:t>
-      </w:r>
-    </w:p>
-    <w:p>
-      <w:pPr>
-        <w:keepNext/>
-      </w:pPr>
-      <w:r>
-        <w:lastRenderedPageBreak/>
-        <w:t>For the 6 well behaved peptides, you should see a chart like</w:t>
-      </w:r>
-      <w:r>
-        <w:t xml:space="preserve"> the one below, with the </w:t>
-      </w:r>
-      <w:bookmarkStart w:id="1" w:name="OLE_LINK1"/>
-      <w:bookmarkStart w:id="2" w:name="OLE_LINK2"/>
-      <w:bookmarkStart w:id="3" w:name="OLE_LINK7"/>
-      <w:r>
-        <w:rPr>
-          <w:color w:val="000000"/>
-        </w:rPr>
-        <w:t>ESDTSYVSL</w:t>
-      </w:r>
-      <w:r>
-        <w:rPr>
-          <w:b/>
-          <w:bCs/>
-          <w:color w:val="0000FF"/>
-        </w:rPr>
-        <w:t>K</w:t>
-      </w:r>
-      <w:bookmarkEnd w:id="1"/>
-      <w:bookmarkEnd w:id="2"/>
-      <w:bookmarkEnd w:id="3"/>
-      <w:r>
-        <w:t xml:space="preserve">  peptide light precursor </w:t>
-      </w:r>
-      <w:bookmarkStart w:id="4" w:name="OLE_LINK3"/>
-      <w:bookmarkStart w:id="5" w:name="OLE_LINK4"/>
-      <w:r>
-        <w:t>564.7746++</w:t>
-      </w:r>
-      <w:bookmarkEnd w:id="4"/>
-      <w:bookmarkEnd w:id="5"/>
-      <w:r>
-        <w:t xml:space="preserve"> selected</w:t>
-      </w:r>
-      <w:r>
-        <w:t>:</w:t>
-      </w:r>
-    </w:p>
-    <w:p>
-      <w:r>
-        <w:rPr>
-          <w:noProof/>
-        </w:rPr>
-        <w:drawing>
-          <wp:inline distT="0" distB="0" distL="0" distR="0" wp14:anchorId="0AD31778" wp14:editId="59FE5FAD">
-            <wp:extent cx="5943600" cy="3878901"/>
-            <wp:effectExtent l="0" t="0" r="0" b="7620"/>
-            <wp:docPr id="47" name="Picture 47"/>
-            <wp:cNvGraphicFramePr>
-              <a:graphicFrameLocks xmlns:a="http://schemas.openxmlformats.org/drawingml/2006/main" noChangeAspect="1"/>
-            </wp:cNvGraphicFramePr>
-            <a:graphic xmlns:a="http://schemas.openxmlformats.org/drawingml/2006/main">
-              <a:graphicData uri="http://schemas.openxmlformats.org/drawingml/2006/picture">
-                <pic:pic xmlns:pic="http://schemas.openxmlformats.org/drawingml/2006/picture">
-                  <pic:nvPicPr>
-                    <pic:cNvPr id="0" name="Picture 3"/>
                     <pic:cNvPicPr>
                       <a:picLocks noChangeAspect="1" noChangeArrowheads="1"/>
                     </pic:cNvPicPr>
@@ -9554,44 +9484,17 @@
     </w:p>
     <w:p>
       <w:r>
-        <w:t>As expected, the ratios are quite similar.  The second and third peptides (</w:t>
-      </w:r>
-      <w:r>
-        <w:rPr>
-          <w:color w:val="000000"/>
-        </w:rPr>
-        <w:t>INDISHTQSVSA</w:t>
-      </w:r>
-      <w:r>
-        <w:rPr>
-          <w:b/>
-          <w:bCs/>
-          <w:color w:val="0000FF"/>
-        </w:rPr>
-        <w:t>K</w:t>
-      </w:r>
-      <w:r>
-        <w:t xml:space="preserve">  and </w:t>
-      </w:r>
-      <w:r>
-        <w:rPr>
-          <w:color w:val="000000"/>
-        </w:rPr>
-        <w:t>LFTGHPETLE</w:t>
-      </w:r>
-      <w:r>
-        <w:rPr>
-          <w:b/>
-          <w:bCs/>
-          <w:color w:val="0000FF"/>
-        </w:rPr>
-        <w:t>K</w:t>
-      </w:r>
-      <w:r>
-        <w:t>) are not quite as clean, but no real problems in</w:t>
-      </w:r>
-      <w:r>
-        <w:t xml:space="preserve"> transition ratios stick out.  </w:t>
+        <w:t>You will see that, indeed, precision among the replicates for each concentration appears to have improved.</w:t>
+      </w:r>
+    </w:p>
+    <w:p>
+      <w:r>
+        <w:t>Review the other 4 peptides, and you will see that they still do not display the expected pattern.</w:t>
+      </w:r>
+    </w:p>
+    <w:p>
+      <w:r>
+        <w:t>Another interesting way of looking at this normalization is by each transition separately.  In a well behaved peptide, the ratio of each light transition to its heavy counterpart should be relatively similar.  To review the ratios of the transitions separately, do the following:</w:t>
       </w:r>
     </w:p>
     <w:p>
@@ -9599,25 +9502,77 @@
         <w:pStyle w:val="ListParagraph"/>
         <w:numPr>
           <w:ilvl w:val="0"/>
-          <w:numId w:val="57"/>
+          <w:numId w:val="27"/>
         </w:numPr>
       </w:pPr>
       <w:r>
-        <w:t>Select</w:t>
-      </w:r>
-      <w:r>
-        <w:t xml:space="preserve"> t</w:t>
-      </w:r>
-      <w:r>
-        <w:t>he fourth peptide (</w:t>
-      </w:r>
-      <w:bookmarkStart w:id="6" w:name="OLE_LINK8"/>
-      <w:bookmarkStart w:id="7" w:name="OLE_LINK9"/>
+        <w:t xml:space="preserve">On the </w:t>
+      </w:r>
+      <w:r>
+        <w:rPr>
+          <w:b/>
+        </w:rPr>
+        <w:t>Edit</w:t>
+      </w:r>
+      <w:r>
+        <w:t xml:space="preserve"> menu, choose </w:t>
+      </w:r>
+      <w:r>
+        <w:rPr>
+          <w:b/>
+        </w:rPr>
+        <w:t>Expand All</w:t>
+      </w:r>
+      <w:r>
+        <w:t xml:space="preserve"> and click </w:t>
+      </w:r>
+      <w:r>
+        <w:rPr>
+          <w:b/>
+        </w:rPr>
+        <w:t>Peptides</w:t>
+      </w:r>
+      <w:r>
+        <w:t xml:space="preserve"> (</w:t>
+      </w:r>
+      <w:r>
+        <w:t>Ctrl</w:t>
+      </w:r>
+      <w:r>
+        <w:t>-D).</w:t>
+      </w:r>
+    </w:p>
+    <w:p>
+      <w:pPr>
+        <w:pStyle w:val="ListParagraph"/>
+        <w:numPr>
+          <w:ilvl w:val="0"/>
+          <w:numId w:val="27"/>
+        </w:numPr>
+      </w:pPr>
+      <w:r>
+        <w:t>Select the light precursor for each peptide.</w:t>
+      </w:r>
+    </w:p>
+    <w:p>
+      <w:pPr>
+        <w:keepNext/>
+      </w:pPr>
+      <w:r>
+        <w:lastRenderedPageBreak/>
+        <w:t>For the 6 well behaved peptides, you should see a chart like</w:t>
+      </w:r>
+      <w:r>
+        <w:t xml:space="preserve"> the one below, with the </w:t>
+      </w:r>
+      <w:bookmarkStart w:id="1" w:name="OLE_LINK1"/>
+      <w:bookmarkStart w:id="2" w:name="OLE_LINK2"/>
+      <w:bookmarkStart w:id="3" w:name="OLE_LINK7"/>
       <w:r>
         <w:rPr>
           <w:color w:val="000000"/>
         </w:rPr>
-        <w:t>HGFLP</w:t>
+        <w:t>ESDTSYVSL</w:t>
       </w:r>
       <w:r>
         <w:rPr>
@@ -9625,37 +9580,26 @@
           <w:bCs/>
           <w:color w:val="0000FF"/>
         </w:rPr>
-        <w:t>R</w:t>
-      </w:r>
-      <w:bookmarkEnd w:id="6"/>
-      <w:bookmarkEnd w:id="7"/>
-      <w:r>
-        <w:t xml:space="preserve">) light </w:t>
-      </w:r>
-      <w:bookmarkStart w:id="8" w:name="OLE_LINK5"/>
-      <w:bookmarkStart w:id="9" w:name="OLE_LINK6"/>
-      <w:r>
-        <w:t>precursor 363.7059++</w:t>
-      </w:r>
-      <w:bookmarkEnd w:id="8"/>
-      <w:bookmarkEnd w:id="9"/>
-      <w:r>
-        <w:t>.</w:t>
-      </w:r>
-    </w:p>
-    <w:p>
-      <w:pPr>
-        <w:keepNext/>
-      </w:pPr>
-      <w:r>
-        <w:lastRenderedPageBreak/>
-        <w:t>This</w:t>
-      </w:r>
-      <w:r>
-        <w:t xml:space="preserve"> </w:t>
-      </w:r>
-      <w:r>
-        <w:t>should cause the peak area graph to look like:</w:t>
+        <w:t>K</w:t>
+      </w:r>
+      <w:bookmarkEnd w:id="1"/>
+      <w:bookmarkEnd w:id="2"/>
+      <w:bookmarkEnd w:id="3"/>
+      <w:r>
+        <w:t xml:space="preserve">  peptide light precursor </w:t>
+      </w:r>
+      <w:bookmarkStart w:id="4" w:name="OLE_LINK3"/>
+      <w:bookmarkStart w:id="5" w:name="OLE_LINK4"/>
+      <w:r>
+        <w:t>564.7746++</w:t>
+      </w:r>
+      <w:bookmarkEnd w:id="4"/>
+      <w:bookmarkEnd w:id="5"/>
+      <w:r>
+        <w:t xml:space="preserve"> selected</w:t>
+      </w:r>
+      <w:r>
+        <w:t>:</w:t>
       </w:r>
     </w:p>
     <w:p>
@@ -9664,10 +9608,10 @@
           <w:noProof/>
         </w:rPr>
         <w:drawing>
-          <wp:inline distT="0" distB="0" distL="0" distR="0" wp14:anchorId="1AF2F8AA" wp14:editId="4A926297">
+          <wp:inline distT="0" distB="0" distL="0" distR="0" wp14:anchorId="0AD31778" wp14:editId="59FE5FAD">
             <wp:extent cx="5943600" cy="3878901"/>
             <wp:effectExtent l="0" t="0" r="0" b="7620"/>
-            <wp:docPr id="48" name="Picture 48"/>
+            <wp:docPr id="47" name="Picture 47"/>
             <wp:cNvGraphicFramePr>
               <a:graphicFrameLocks xmlns:a="http://schemas.openxmlformats.org/drawingml/2006/main" noChangeAspect="1"/>
             </wp:cNvGraphicFramePr>
@@ -9675,7 +9619,7 @@
               <a:graphicData uri="http://schemas.openxmlformats.org/drawingml/2006/picture">
                 <pic:pic xmlns:pic="http://schemas.openxmlformats.org/drawingml/2006/picture">
                   <pic:nvPicPr>
-                    <pic:cNvPr id="0" name="Picture 4"/>
+                    <pic:cNvPr id="0" name="Picture 3"/>
                     <pic:cNvPicPr>
                       <a:picLocks noChangeAspect="1" noChangeArrowheads="1"/>
                     </pic:cNvPicPr>
@@ -9715,30 +9659,13 @@
     </w:p>
     <w:p>
       <w:r>
-        <w:t>This seems to indicate some interference in the transition for y3, since its ratio, at low concentrations, is so different from the others for this peptide.</w:t>
-      </w:r>
-    </w:p>
-    <w:p>
-      <w:r>
-        <w:t xml:space="preserve">The </w:t>
-      </w:r>
-      <w:r>
-        <w:rPr>
-          <w:b/>
-        </w:rPr>
-        <w:t>Peak Areas</w:t>
-      </w:r>
-      <w:r>
-        <w:t xml:space="preserve"> view provides another way of inspecting the relative intensities of the transitions within a precursor.</w:t>
-      </w:r>
-      <w:r>
-        <w:t xml:space="preserve">  You can use it now to take another look at the </w:t>
+        <w:t>As expected, the ratios are quite similar.  The second and third peptides (</w:t>
       </w:r>
       <w:r>
         <w:rPr>
           <w:color w:val="000000"/>
         </w:rPr>
-        <w:t>HGFLP</w:t>
+        <w:t>INDISHTQSVSA</w:t>
       </w:r>
       <w:r>
         <w:rPr>
@@ -9746,10 +9673,30 @@
           <w:bCs/>
           <w:color w:val="0000FF"/>
         </w:rPr>
-        <w:t>R</w:t>
-      </w:r>
-      <w:r>
-        <w:t xml:space="preserve"> peptide, by doing the following:</w:t>
+        <w:t>K</w:t>
+      </w:r>
+      <w:r>
+        <w:t xml:space="preserve">  and </w:t>
+      </w:r>
+      <w:r>
+        <w:rPr>
+          <w:color w:val="000000"/>
+        </w:rPr>
+        <w:t>LFTGHPETLE</w:t>
+      </w:r>
+      <w:r>
+        <w:rPr>
+          <w:b/>
+          <w:bCs/>
+          <w:color w:val="0000FF"/>
+        </w:rPr>
+        <w:t>K</w:t>
+      </w:r>
+      <w:r>
+        <w:t>) are not quite as clean, but no real problems in</w:t>
+      </w:r>
+      <w:r>
+        <w:t xml:space="preserve"> transition ratios stick out.  </w:t>
       </w:r>
     </w:p>
     <w:p>
@@ -9757,36 +9704,46 @@
         <w:pStyle w:val="ListParagraph"/>
         <w:numPr>
           <w:ilvl w:val="0"/>
-          <w:numId w:val="28"/>
+          <w:numId w:val="57"/>
         </w:numPr>
       </w:pPr>
       <w:r>
-        <w:t xml:space="preserve">Right-click the </w:t>
-      </w:r>
-      <w:r>
-        <w:rPr>
-          <w:b/>
-        </w:rPr>
-        <w:t>Peak Areas</w:t>
-      </w:r>
-      <w:r>
-        <w:t xml:space="preserve"> chart, choose </w:t>
-      </w:r>
-      <w:r>
-        <w:rPr>
-          <w:b/>
-        </w:rPr>
-        <w:t>Normalize To</w:t>
-      </w:r>
-      <w:r>
-        <w:t xml:space="preserve"> and click </w:t>
-      </w:r>
-      <w:r>
-        <w:rPr>
-          <w:b/>
-        </w:rPr>
-        <w:t>Total</w:t>
-      </w:r>
+        <w:t>Select</w:t>
+      </w:r>
+      <w:r>
+        <w:t xml:space="preserve"> t</w:t>
+      </w:r>
+      <w:r>
+        <w:t>he fourth peptide (</w:t>
+      </w:r>
+      <w:bookmarkStart w:id="6" w:name="OLE_LINK8"/>
+      <w:bookmarkStart w:id="7" w:name="OLE_LINK9"/>
+      <w:r>
+        <w:rPr>
+          <w:color w:val="000000"/>
+        </w:rPr>
+        <w:t>HGFLP</w:t>
+      </w:r>
+      <w:r>
+        <w:rPr>
+          <w:b/>
+          <w:bCs/>
+          <w:color w:val="0000FF"/>
+        </w:rPr>
+        <w:t>R</w:t>
+      </w:r>
+      <w:bookmarkEnd w:id="6"/>
+      <w:bookmarkEnd w:id="7"/>
+      <w:r>
+        <w:t xml:space="preserve">) light </w:t>
+      </w:r>
+      <w:bookmarkStart w:id="8" w:name="OLE_LINK5"/>
+      <w:bookmarkStart w:id="9" w:name="OLE_LINK6"/>
+      <w:r>
+        <w:t>precursor 363.7059++</w:t>
+      </w:r>
+      <w:bookmarkEnd w:id="8"/>
+      <w:bookmarkEnd w:id="9"/>
       <w:r>
         <w:t>.</w:t>
       </w:r>
@@ -9797,7 +9754,13 @@
       </w:pPr>
       <w:r>
         <w:lastRenderedPageBreak/>
-        <w:t>The chart should change to something like:</w:t>
+        <w:t>This</w:t>
+      </w:r>
+      <w:r>
+        <w:t xml:space="preserve"> </w:t>
+      </w:r>
+      <w:r>
+        <w:t>should cause the peak area graph to look like:</w:t>
       </w:r>
     </w:p>
     <w:p>
@@ -9806,10 +9769,10 @@
           <w:noProof/>
         </w:rPr>
         <w:drawing>
-          <wp:inline distT="0" distB="0" distL="0" distR="0" wp14:anchorId="58031811" wp14:editId="7C383F01">
+          <wp:inline distT="0" distB="0" distL="0" distR="0" wp14:anchorId="1AF2F8AA" wp14:editId="4A926297">
             <wp:extent cx="5943600" cy="3878901"/>
             <wp:effectExtent l="0" t="0" r="0" b="7620"/>
-            <wp:docPr id="49" name="Picture 49"/>
+            <wp:docPr id="48" name="Picture 48"/>
             <wp:cNvGraphicFramePr>
               <a:graphicFrameLocks xmlns:a="http://schemas.openxmlformats.org/drawingml/2006/main" noChangeAspect="1"/>
             </wp:cNvGraphicFramePr>
@@ -9817,7 +9780,7 @@
               <a:graphicData uri="http://schemas.openxmlformats.org/drawingml/2006/picture">
                 <pic:pic xmlns:pic="http://schemas.openxmlformats.org/drawingml/2006/picture">
                   <pic:nvPicPr>
-                    <pic:cNvPr id="0" name="Picture 5"/>
+                    <pic:cNvPr id="0" name="Picture 4"/>
                     <pic:cNvPicPr>
                       <a:picLocks noChangeAspect="1" noChangeArrowheads="1"/>
                     </pic:cNvPicPr>
@@ -9857,6 +9820,148 @@
     </w:p>
     <w:p>
       <w:r>
+        <w:t>This seems to indicate some interference in the transition for y3, since its ratio, at low concentrations, is so different from the others for this peptide.</w:t>
+      </w:r>
+    </w:p>
+    <w:p>
+      <w:r>
+        <w:t xml:space="preserve">The </w:t>
+      </w:r>
+      <w:r>
+        <w:rPr>
+          <w:b/>
+        </w:rPr>
+        <w:t>Peak Areas</w:t>
+      </w:r>
+      <w:r>
+        <w:t xml:space="preserve"> view provides another way of inspecting the relative intensities of the transitions within a precursor.</w:t>
+      </w:r>
+      <w:r>
+        <w:t xml:space="preserve">  You can use it now to take another look at the </w:t>
+      </w:r>
+      <w:r>
+        <w:rPr>
+          <w:color w:val="000000"/>
+        </w:rPr>
+        <w:t>HGFLP</w:t>
+      </w:r>
+      <w:r>
+        <w:rPr>
+          <w:b/>
+          <w:bCs/>
+          <w:color w:val="0000FF"/>
+        </w:rPr>
+        <w:t>R</w:t>
+      </w:r>
+      <w:r>
+        <w:t xml:space="preserve"> peptide, by doing the following:</w:t>
+      </w:r>
+    </w:p>
+    <w:p>
+      <w:pPr>
+        <w:pStyle w:val="ListParagraph"/>
+        <w:numPr>
+          <w:ilvl w:val="0"/>
+          <w:numId w:val="28"/>
+        </w:numPr>
+      </w:pPr>
+      <w:r>
+        <w:t xml:space="preserve">Right-click the </w:t>
+      </w:r>
+      <w:r>
+        <w:rPr>
+          <w:b/>
+        </w:rPr>
+        <w:t>Peak Areas</w:t>
+      </w:r>
+      <w:r>
+        <w:t xml:space="preserve"> chart, choose </w:t>
+      </w:r>
+      <w:r>
+        <w:rPr>
+          <w:b/>
+        </w:rPr>
+        <w:t>Normalize To</w:t>
+      </w:r>
+      <w:r>
+        <w:t xml:space="preserve"> and click </w:t>
+      </w:r>
+      <w:r>
+        <w:rPr>
+          <w:b/>
+        </w:rPr>
+        <w:t>Total</w:t>
+      </w:r>
+      <w:r>
+        <w:t>.</w:t>
+      </w:r>
+    </w:p>
+    <w:p>
+      <w:pPr>
+        <w:keepNext/>
+      </w:pPr>
+      <w:r>
+        <w:lastRenderedPageBreak/>
+        <w:t>The chart should change to something like:</w:t>
+      </w:r>
+    </w:p>
+    <w:p>
+      <w:r>
+        <w:rPr>
+          <w:noProof/>
+        </w:rPr>
+        <w:drawing>
+          <wp:inline distT="0" distB="0" distL="0" distR="0" wp14:anchorId="58031811" wp14:editId="7C383F01">
+            <wp:extent cx="5943600" cy="3878901"/>
+            <wp:effectExtent l="0" t="0" r="0" b="7620"/>
+            <wp:docPr id="49" name="Picture 49"/>
+            <wp:cNvGraphicFramePr>
+              <a:graphicFrameLocks xmlns:a="http://schemas.openxmlformats.org/drawingml/2006/main" noChangeAspect="1"/>
+            </wp:cNvGraphicFramePr>
+            <a:graphic xmlns:a="http://schemas.openxmlformats.org/drawingml/2006/main">
+              <a:graphicData uri="http://schemas.openxmlformats.org/drawingml/2006/picture">
+                <pic:pic xmlns:pic="http://schemas.openxmlformats.org/drawingml/2006/picture">
+                  <pic:nvPicPr>
+                    <pic:cNvPr id="0" name="Picture 5"/>
+                    <pic:cNvPicPr>
+                      <a:picLocks noChangeAspect="1" noChangeArrowheads="1"/>
+                    </pic:cNvPicPr>
+                  </pic:nvPicPr>
+                  <pic:blipFill>
+                    <a:blip r:embed="rId44">
+                      <a:extLst>
+                        <a:ext uri="{28A0092B-C50C-407E-A947-70E740481C1C}">
+                          <a14:useLocalDpi xmlns:a14="http://schemas.microsoft.com/office/drawing/2010/main" val="0"/>
+                        </a:ext>
+                      </a:extLst>
+                    </a:blip>
+                    <a:srcRect/>
+                    <a:stretch>
+                      <a:fillRect/>
+                    </a:stretch>
+                  </pic:blipFill>
+                  <pic:spPr bwMode="auto">
+                    <a:xfrm>
+                      <a:off x="0" y="0"/>
+                      <a:ext cx="5943600" cy="3878901"/>
+                    </a:xfrm>
+                    <a:prstGeom prst="rect">
+                      <a:avLst/>
+                    </a:prstGeom>
+                    <a:noFill/>
+                    <a:ln>
+                      <a:noFill/>
+                    </a:ln>
+                  </pic:spPr>
+                </pic:pic>
+              </a:graphicData>
+            </a:graphic>
+          </wp:inline>
+        </w:drawing>
+      </w:r>
+    </w:p>
+    <w:p>
+      <w:r>
         <w:t>Again,</w:t>
       </w:r>
       <w:r>
@@ -9905,7 +10010,7 @@
                     </pic:cNvPicPr>
                   </pic:nvPicPr>
                   <pic:blipFill>
-                    <a:blip r:embed="rId44">
+                    <a:blip r:embed="rId45">
                       <a:extLst>
                         <a:ext uri="{28A0092B-C50C-407E-A947-70E740481C1C}">
                           <a14:useLocalDpi xmlns:a14="http://schemas.microsoft.com/office/drawing/2010/main" val="0"/>
@@ -10115,7 +10220,7 @@
                     </pic:cNvPicPr>
                   </pic:nvPicPr>
                   <pic:blipFill>
-                    <a:blip r:embed="rId45">
+                    <a:blip r:embed="rId46">
                       <a:extLst>
                         <a:ext uri="{28A0092B-C50C-407E-A947-70E740481C1C}">
                           <a14:useLocalDpi xmlns:a14="http://schemas.microsoft.com/office/drawing/2010/main" val="0"/>
@@ -10246,7 +10351,7 @@
       <w:r>
         <w:t xml:space="preserve">With just a few simple operations in Skyline, you have learned things about this data set that required weeks and the involvement of statisticians and programmers for the Verification Working Group to learn in the original study.  If you have done the </w:t>
       </w:r>
-      <w:hyperlink r:id="rId46" w:history="1">
+      <w:hyperlink r:id="rId47" w:history="1">
         <w:r>
           <w:rPr>
             <w:rStyle w:val="Hyperlink"/>
@@ -10294,7 +10399,7 @@
       <w:r>
         <w:t xml:space="preserve"> has extensive built-in support for calibration curves which you can learn more about in the </w:t>
       </w:r>
-      <w:hyperlink r:id="rId47" w:history="1">
+      <w:hyperlink r:id="rId48" w:history="1">
         <w:r>
           <w:rPr>
             <w:rStyle w:val="Hyperlink"/>
@@ -10966,7 +11071,7 @@
                     <pic:cNvPicPr/>
                   </pic:nvPicPr>
                   <pic:blipFill>
-                    <a:blip r:embed="rId48"/>
+                    <a:blip r:embed="rId49"/>
                     <a:stretch>
                       <a:fillRect/>
                     </a:stretch>
@@ -11259,108 +11364,6 @@
                 <pic:pic xmlns:pic="http://schemas.openxmlformats.org/drawingml/2006/picture">
                   <pic:nvPicPr>
                     <pic:cNvPr id="0" name="Picture 8"/>
-                    <pic:cNvPicPr>
-                      <a:picLocks noChangeAspect="1" noChangeArrowheads="1"/>
-                    </pic:cNvPicPr>
-                  </pic:nvPicPr>
-                  <pic:blipFill>
-                    <a:blip r:embed="rId49">
-                      <a:extLst>
-                        <a:ext uri="{28A0092B-C50C-407E-A947-70E740481C1C}">
-                          <a14:useLocalDpi xmlns:a14="http://schemas.microsoft.com/office/drawing/2010/main" val="0"/>
-                        </a:ext>
-                      </a:extLst>
-                    </a:blip>
-                    <a:srcRect/>
-                    <a:stretch>
-                      <a:fillRect/>
-                    </a:stretch>
-                  </pic:blipFill>
-                  <pic:spPr bwMode="auto">
-                    <a:xfrm>
-                      <a:off x="0" y="0"/>
-                      <a:ext cx="5534025" cy="3571875"/>
-                    </a:xfrm>
-                    <a:prstGeom prst="rect">
-                      <a:avLst/>
-                    </a:prstGeom>
-                    <a:noFill/>
-                    <a:ln>
-                      <a:noFill/>
-                    </a:ln>
-                  </pic:spPr>
-                </pic:pic>
-              </a:graphicData>
-            </a:graphic>
-          </wp:inline>
-        </w:drawing>
-      </w:r>
-    </w:p>
-    <w:p>
-      <w:r>
-        <w:t>This graph shows that the CVs are quite low until the very lowest concentrations.  You can easily switch to a graph showing the mean ratios with whiskers showing the standard deviations by doing the following:</w:t>
-      </w:r>
-    </w:p>
-    <w:p>
-      <w:pPr>
-        <w:pStyle w:val="ListParagraph"/>
-        <w:numPr>
-          <w:ilvl w:val="0"/>
-          <w:numId w:val="36"/>
-        </w:numPr>
-      </w:pPr>
-      <w:r>
-        <w:t xml:space="preserve">Right-click the </w:t>
-      </w:r>
-      <w:r>
-        <w:rPr>
-          <w:b/>
-        </w:rPr>
-        <w:t>Peak Areas</w:t>
-      </w:r>
-      <w:r>
-        <w:t xml:space="preserve"> graph, click </w:t>
-      </w:r>
-      <w:r>
-        <w:rPr>
-          <w:b/>
-        </w:rPr>
-        <w:t>CV Values</w:t>
-      </w:r>
-      <w:r>
-        <w:t xml:space="preserve"> to uncheck the menu item</w:t>
-      </w:r>
-      <w:r>
-        <w:t>.</w:t>
-      </w:r>
-    </w:p>
-    <w:p>
-      <w:pPr>
-        <w:keepNext/>
-      </w:pPr>
-      <w:r>
-        <w:lastRenderedPageBreak/>
-        <w:t>This should change the graph to look like:</w:t>
-      </w:r>
-    </w:p>
-    <w:p>
-      <w:r>
-        <w:rPr>
-          <w:noProof/>
-        </w:rPr>
-        <w:drawing>
-          <wp:inline distT="0" distB="0" distL="0" distR="0" wp14:anchorId="52589F5F" wp14:editId="74FFC690">
-            <wp:extent cx="5534025" cy="3571875"/>
-            <wp:effectExtent l="0" t="0" r="9525" b="9525"/>
-            <wp:docPr id="54" name="Picture 54"/>
-            <wp:cNvGraphicFramePr>
-              <a:graphicFrameLocks xmlns:a="http://schemas.openxmlformats.org/drawingml/2006/main" noChangeAspect="1"/>
-            </wp:cNvGraphicFramePr>
-            <a:graphic xmlns:a="http://schemas.openxmlformats.org/drawingml/2006/main">
-              <a:graphicData uri="http://schemas.openxmlformats.org/drawingml/2006/picture">
-                <pic:pic xmlns:pic="http://schemas.openxmlformats.org/drawingml/2006/picture">
-                  <pic:nvPicPr>
-                    <pic:cNvPr id="0" name="Picture 9"/>
                     <pic:cNvPicPr>
                       <a:picLocks noChangeAspect="1" noChangeArrowheads="1"/>
                     </pic:cNvPicPr>
@@ -11399,6 +11402,108 @@
       </w:r>
     </w:p>
     <w:p>
+      <w:r>
+        <w:t>This graph shows that the CVs are quite low until the very lowest concentrations.  You can easily switch to a graph showing the mean ratios with whiskers showing the standard deviations by doing the following:</w:t>
+      </w:r>
+    </w:p>
+    <w:p>
+      <w:pPr>
+        <w:pStyle w:val="ListParagraph"/>
+        <w:numPr>
+          <w:ilvl w:val="0"/>
+          <w:numId w:val="36"/>
+        </w:numPr>
+      </w:pPr>
+      <w:r>
+        <w:t xml:space="preserve">Right-click the </w:t>
+      </w:r>
+      <w:r>
+        <w:rPr>
+          <w:b/>
+        </w:rPr>
+        <w:t>Peak Areas</w:t>
+      </w:r>
+      <w:r>
+        <w:t xml:space="preserve"> graph, click </w:t>
+      </w:r>
+      <w:r>
+        <w:rPr>
+          <w:b/>
+        </w:rPr>
+        <w:t>CV Values</w:t>
+      </w:r>
+      <w:r>
+        <w:t xml:space="preserve"> to uncheck the menu item</w:t>
+      </w:r>
+      <w:r>
+        <w:t>.</w:t>
+      </w:r>
+    </w:p>
+    <w:p>
+      <w:pPr>
+        <w:keepNext/>
+      </w:pPr>
+      <w:r>
+        <w:lastRenderedPageBreak/>
+        <w:t>This should change the graph to look like:</w:t>
+      </w:r>
+    </w:p>
+    <w:p>
+      <w:r>
+        <w:rPr>
+          <w:noProof/>
+        </w:rPr>
+        <w:drawing>
+          <wp:inline distT="0" distB="0" distL="0" distR="0" wp14:anchorId="52589F5F" wp14:editId="74FFC690">
+            <wp:extent cx="5534025" cy="3571875"/>
+            <wp:effectExtent l="0" t="0" r="9525" b="9525"/>
+            <wp:docPr id="54" name="Picture 54"/>
+            <wp:cNvGraphicFramePr>
+              <a:graphicFrameLocks xmlns:a="http://schemas.openxmlformats.org/drawingml/2006/main" noChangeAspect="1"/>
+            </wp:cNvGraphicFramePr>
+            <a:graphic xmlns:a="http://schemas.openxmlformats.org/drawingml/2006/main">
+              <a:graphicData uri="http://schemas.openxmlformats.org/drawingml/2006/picture">
+                <pic:pic xmlns:pic="http://schemas.openxmlformats.org/drawingml/2006/picture">
+                  <pic:nvPicPr>
+                    <pic:cNvPr id="0" name="Picture 9"/>
+                    <pic:cNvPicPr>
+                      <a:picLocks noChangeAspect="1" noChangeArrowheads="1"/>
+                    </pic:cNvPicPr>
+                  </pic:nvPicPr>
+                  <pic:blipFill>
+                    <a:blip r:embed="rId51">
+                      <a:extLst>
+                        <a:ext uri="{28A0092B-C50C-407E-A947-70E740481C1C}">
+                          <a14:useLocalDpi xmlns:a14="http://schemas.microsoft.com/office/drawing/2010/main" val="0"/>
+                        </a:ext>
+                      </a:extLst>
+                    </a:blip>
+                    <a:srcRect/>
+                    <a:stretch>
+                      <a:fillRect/>
+                    </a:stretch>
+                  </pic:blipFill>
+                  <pic:spPr bwMode="auto">
+                    <a:xfrm>
+                      <a:off x="0" y="0"/>
+                      <a:ext cx="5534025" cy="3571875"/>
+                    </a:xfrm>
+                    <a:prstGeom prst="rect">
+                      <a:avLst/>
+                    </a:prstGeom>
+                    <a:noFill/>
+                    <a:ln>
+                      <a:noFill/>
+                    </a:ln>
+                  </pic:spPr>
+                </pic:pic>
+              </a:graphicData>
+            </a:graphic>
+          </wp:inline>
+        </w:drawing>
+      </w:r>
+    </w:p>
+    <w:p>
       <w:pPr>
         <w:pStyle w:val="ListParagraph"/>
         <w:numPr>
@@ -11594,7 +11699,7 @@
                     </pic:cNvPicPr>
                   </pic:nvPicPr>
                   <pic:blipFill>
-                    <a:blip r:embed="rId51">
+                    <a:blip r:embed="rId52">
                       <a:extLst>
                         <a:ext uri="{28A0092B-C50C-407E-A947-70E740481C1C}">
                           <a14:useLocalDpi xmlns:a14="http://schemas.microsoft.com/office/drawing/2010/main" val="0"/>
@@ -11758,7 +11863,7 @@
                     </pic:cNvPicPr>
                   </pic:nvPicPr>
                   <pic:blipFill>
-                    <a:blip r:embed="rId52">
+                    <a:blip r:embed="rId53">
                       <a:extLst>
                         <a:ext uri="{28A0092B-C50C-407E-A947-70E740481C1C}">
                           <a14:useLocalDpi xmlns:a14="http://schemas.microsoft.com/office/drawing/2010/main" val="0"/>
@@ -11987,120 +12092,6 @@
                 <pic:pic xmlns:pic="http://schemas.openxmlformats.org/drawingml/2006/picture">
                   <pic:nvPicPr>
                     <pic:cNvPr id="0" name="Picture 14"/>
-                    <pic:cNvPicPr>
-                      <a:picLocks noChangeAspect="1" noChangeArrowheads="1"/>
-                    </pic:cNvPicPr>
-                  </pic:nvPicPr>
-                  <pic:blipFill>
-                    <a:blip r:embed="rId53">
-                      <a:extLst>
-                        <a:ext uri="{28A0092B-C50C-407E-A947-70E740481C1C}">
-                          <a14:useLocalDpi xmlns:a14="http://schemas.microsoft.com/office/drawing/2010/main" val="0"/>
-                        </a:ext>
-                      </a:extLst>
-                    </a:blip>
-                    <a:srcRect/>
-                    <a:stretch>
-                      <a:fillRect/>
-                    </a:stretch>
-                  </pic:blipFill>
-                  <pic:spPr bwMode="auto">
-                    <a:xfrm>
-                      <a:off x="0" y="0"/>
-                      <a:ext cx="5524500" cy="3781425"/>
-                    </a:xfrm>
-                    <a:prstGeom prst="rect">
-                      <a:avLst/>
-                    </a:prstGeom>
-                    <a:noFill/>
-                    <a:ln>
-                      <a:noFill/>
-                    </a:ln>
-                  </pic:spPr>
-                </pic:pic>
-              </a:graphicData>
-            </a:graphic>
-          </wp:inline>
-        </w:drawing>
-      </w:r>
-    </w:p>
-    <w:p>
-      <w:r>
-        <w:t>This seems to indicate that the internal standard is doing its job of compensating for variance in measurements of this peptide.  To review the un-normalized data:</w:t>
-      </w:r>
-    </w:p>
-    <w:p>
-      <w:pPr>
-        <w:pStyle w:val="ListParagraph"/>
-        <w:numPr>
-          <w:ilvl w:val="0"/>
-          <w:numId w:val="32"/>
-        </w:numPr>
-      </w:pPr>
-      <w:r>
-        <w:t xml:space="preserve">Right-click on the </w:t>
-      </w:r>
-      <w:r>
-        <w:rPr>
-          <w:b/>
-        </w:rPr>
-        <w:t xml:space="preserve">Peak </w:t>
-      </w:r>
-      <w:r>
-        <w:rPr>
-          <w:b/>
-        </w:rPr>
-        <w:t>Areas</w:t>
-      </w:r>
-      <w:r>
-        <w:t xml:space="preserve"> chart, choose </w:t>
-      </w:r>
-      <w:r>
-        <w:rPr>
-          <w:b/>
-        </w:rPr>
-        <w:t>Normalize To</w:t>
-      </w:r>
-      <w:r>
-        <w:t xml:space="preserve"> and click </w:t>
-      </w:r>
-      <w:r>
-        <w:rPr>
-          <w:b/>
-        </w:rPr>
-        <w:t>None</w:t>
-      </w:r>
-      <w:r>
-        <w:t>.</w:t>
-      </w:r>
-    </w:p>
-    <w:p>
-      <w:pPr>
-        <w:keepNext/>
-      </w:pPr>
-      <w:r>
-        <w:lastRenderedPageBreak/>
-        <w:t>It would be hard to guess from this chart that the normalization would be so effective:</w:t>
-      </w:r>
-    </w:p>
-    <w:p>
-      <w:r>
-        <w:rPr>
-          <w:noProof/>
-        </w:rPr>
-        <w:drawing>
-          <wp:inline distT="0" distB="0" distL="0" distR="0" wp14:anchorId="656F568E" wp14:editId="4D69B06C">
-            <wp:extent cx="5524500" cy="3781425"/>
-            <wp:effectExtent l="0" t="0" r="0" b="9525"/>
-            <wp:docPr id="66" name="Picture 66"/>
-            <wp:cNvGraphicFramePr>
-              <a:graphicFrameLocks xmlns:a="http://schemas.openxmlformats.org/drawingml/2006/main" noChangeAspect="1"/>
-            </wp:cNvGraphicFramePr>
-            <a:graphic xmlns:a="http://schemas.openxmlformats.org/drawingml/2006/main">
-              <a:graphicData uri="http://schemas.openxmlformats.org/drawingml/2006/picture">
-                <pic:pic xmlns:pic="http://schemas.openxmlformats.org/drawingml/2006/picture">
-                  <pic:nvPicPr>
-                    <pic:cNvPr id="0" name="Picture 15"/>
                     <pic:cNvPicPr>
                       <a:picLocks noChangeAspect="1" noChangeArrowheads="1"/>
                     </pic:cNvPicPr>
@@ -12140,7 +12131,7 @@
     </w:p>
     <w:p>
       <w:r>
-        <w:t>Finally, returning to the peptide in which we detected interference in the first data set:</w:t>
+        <w:t>This seems to indicate that the internal standard is doing its job of compensating for variance in measurements of this peptide.  To review the un-normalized data:</w:t>
       </w:r>
     </w:p>
     <w:p>
@@ -12152,33 +12143,37 @@
         </w:numPr>
       </w:pPr>
       <w:r>
-        <w:t xml:space="preserve">Select the light precursor </w:t>
-      </w:r>
-      <w:r>
-        <w:t>“</w:t>
-      </w:r>
-      <w:r>
-        <w:t>363.7059++</w:t>
-      </w:r>
-      <w:r>
-        <w:t>”</w:t>
-      </w:r>
-      <w:r>
-        <w:t xml:space="preserve"> of the peptide </w:t>
-      </w:r>
-      <w:r>
-        <w:rPr>
-          <w:color w:val="000000"/>
-        </w:rPr>
-        <w:t>HGFLP</w:t>
-      </w:r>
-      <w:r>
-        <w:rPr>
-          <w:b/>
-          <w:bCs/>
-          <w:color w:val="0000FF"/>
-        </w:rPr>
-        <w:t>R</w:t>
+        <w:t xml:space="preserve">Right-click on the </w:t>
+      </w:r>
+      <w:r>
+        <w:rPr>
+          <w:b/>
+        </w:rPr>
+        <w:t xml:space="preserve">Peak </w:t>
+      </w:r>
+      <w:r>
+        <w:rPr>
+          <w:b/>
+        </w:rPr>
+        <w:t>Areas</w:t>
+      </w:r>
+      <w:r>
+        <w:t xml:space="preserve"> chart, choose </w:t>
+      </w:r>
+      <w:r>
+        <w:rPr>
+          <w:b/>
+        </w:rPr>
+        <w:t>Normalize To</w:t>
+      </w:r>
+      <w:r>
+        <w:t xml:space="preserve"> and click </w:t>
+      </w:r>
+      <w:r>
+        <w:rPr>
+          <w:b/>
+        </w:rPr>
+        <w:t>None</w:t>
       </w:r>
       <w:r>
         <w:t>.</w:t>
@@ -12186,89 +12181,11 @@
     </w:p>
     <w:p>
       <w:pPr>
-        <w:pStyle w:val="ListParagraph"/>
-        <w:numPr>
-          <w:ilvl w:val="0"/>
-          <w:numId w:val="32"/>
-        </w:numPr>
-      </w:pPr>
-      <w:r>
-        <w:t xml:space="preserve">Right-click on the </w:t>
-      </w:r>
-      <w:r>
-        <w:rPr>
-          <w:b/>
-        </w:rPr>
-        <w:t>Peak Areas</w:t>
-      </w:r>
-      <w:r>
-        <w:t xml:space="preserve"> chart, choose </w:t>
-      </w:r>
-      <w:r>
-        <w:rPr>
-          <w:b/>
-        </w:rPr>
-        <w:t>Transitions</w:t>
-      </w:r>
-      <w:r>
-        <w:t xml:space="preserve"> and click </w:t>
-      </w:r>
-      <w:r>
-        <w:rPr>
-          <w:b/>
-        </w:rPr>
-        <w:t>All</w:t>
-      </w:r>
-      <w:r>
-        <w:t>.</w:t>
-      </w:r>
-    </w:p>
-    <w:p>
-      <w:pPr>
-        <w:pStyle w:val="ListParagraph"/>
-        <w:numPr>
-          <w:ilvl w:val="0"/>
-          <w:numId w:val="32"/>
-        </w:numPr>
-      </w:pPr>
-      <w:r>
-        <w:t xml:space="preserve">Right-click on the </w:t>
-      </w:r>
-      <w:r>
-        <w:rPr>
-          <w:b/>
-        </w:rPr>
-        <w:t>Peak Areas</w:t>
-      </w:r>
-      <w:r>
-        <w:t xml:space="preserve"> chart, choose</w:t>
-      </w:r>
-      <w:r>
-        <w:rPr>
-          <w:b/>
-        </w:rPr>
-        <w:t xml:space="preserve"> Normalize To</w:t>
-      </w:r>
-      <w:r>
-        <w:t xml:space="preserve"> and click </w:t>
-      </w:r>
-      <w:r>
-        <w:rPr>
-          <w:b/>
-        </w:rPr>
-        <w:t>Heavy</w:t>
-      </w:r>
-      <w:r>
-        <w:t>.</w:t>
-      </w:r>
-    </w:p>
-    <w:p>
-      <w:pPr>
         <w:keepNext/>
       </w:pPr>
       <w:r>
         <w:lastRenderedPageBreak/>
-        <w:t>Here also, you will see clear evidence of interference on the y3 transition:</w:t>
+        <w:t>It would be hard to guess from this chart that the normalization would be so effective:</w:t>
       </w:r>
     </w:p>
     <w:p>
@@ -12277,10 +12194,10 @@
           <w:noProof/>
         </w:rPr>
         <w:drawing>
-          <wp:inline distT="0" distB="0" distL="0" distR="0" wp14:anchorId="542FEDBB" wp14:editId="202CDD42">
+          <wp:inline distT="0" distB="0" distL="0" distR="0" wp14:anchorId="656F568E" wp14:editId="4D69B06C">
             <wp:extent cx="5524500" cy="3781425"/>
             <wp:effectExtent l="0" t="0" r="0" b="9525"/>
-            <wp:docPr id="71" name="Picture 71"/>
+            <wp:docPr id="66" name="Picture 66"/>
             <wp:cNvGraphicFramePr>
               <a:graphicFrameLocks xmlns:a="http://schemas.openxmlformats.org/drawingml/2006/main" noChangeAspect="1"/>
             </wp:cNvGraphicFramePr>
@@ -12288,7 +12205,7 @@
               <a:graphicData uri="http://schemas.openxmlformats.org/drawingml/2006/picture">
                 <pic:pic xmlns:pic="http://schemas.openxmlformats.org/drawingml/2006/picture">
                   <pic:nvPicPr>
-                    <pic:cNvPr id="0" name="Picture 16"/>
+                    <pic:cNvPr id="0" name="Picture 15"/>
                     <pic:cNvPicPr>
                       <a:picLocks noChangeAspect="1" noChangeArrowheads="1"/>
                     </pic:cNvPicPr>
@@ -12328,6 +12245,194 @@
     </w:p>
     <w:p>
       <w:r>
+        <w:t>Finally, returning to the peptide in which we detected interference in the first data set:</w:t>
+      </w:r>
+    </w:p>
+    <w:p>
+      <w:pPr>
+        <w:pStyle w:val="ListParagraph"/>
+        <w:numPr>
+          <w:ilvl w:val="0"/>
+          <w:numId w:val="32"/>
+        </w:numPr>
+      </w:pPr>
+      <w:r>
+        <w:t xml:space="preserve">Select the light precursor </w:t>
+      </w:r>
+      <w:r>
+        <w:t>“</w:t>
+      </w:r>
+      <w:r>
+        <w:t>363.7059++</w:t>
+      </w:r>
+      <w:r>
+        <w:t>”</w:t>
+      </w:r>
+      <w:r>
+        <w:t xml:space="preserve"> of the peptide </w:t>
+      </w:r>
+      <w:r>
+        <w:rPr>
+          <w:color w:val="000000"/>
+        </w:rPr>
+        <w:t>HGFLP</w:t>
+      </w:r>
+      <w:r>
+        <w:rPr>
+          <w:b/>
+          <w:bCs/>
+          <w:color w:val="0000FF"/>
+        </w:rPr>
+        <w:t>R</w:t>
+      </w:r>
+      <w:r>
+        <w:t>.</w:t>
+      </w:r>
+    </w:p>
+    <w:p>
+      <w:pPr>
+        <w:pStyle w:val="ListParagraph"/>
+        <w:numPr>
+          <w:ilvl w:val="0"/>
+          <w:numId w:val="32"/>
+        </w:numPr>
+      </w:pPr>
+      <w:r>
+        <w:t xml:space="preserve">Right-click on the </w:t>
+      </w:r>
+      <w:r>
+        <w:rPr>
+          <w:b/>
+        </w:rPr>
+        <w:t>Peak Areas</w:t>
+      </w:r>
+      <w:r>
+        <w:t xml:space="preserve"> chart, choose </w:t>
+      </w:r>
+      <w:r>
+        <w:rPr>
+          <w:b/>
+        </w:rPr>
+        <w:t>Transitions</w:t>
+      </w:r>
+      <w:r>
+        <w:t xml:space="preserve"> and click </w:t>
+      </w:r>
+      <w:r>
+        <w:rPr>
+          <w:b/>
+        </w:rPr>
+        <w:t>All</w:t>
+      </w:r>
+      <w:r>
+        <w:t>.</w:t>
+      </w:r>
+    </w:p>
+    <w:p>
+      <w:pPr>
+        <w:pStyle w:val="ListParagraph"/>
+        <w:numPr>
+          <w:ilvl w:val="0"/>
+          <w:numId w:val="32"/>
+        </w:numPr>
+      </w:pPr>
+      <w:r>
+        <w:t xml:space="preserve">Right-click on the </w:t>
+      </w:r>
+      <w:r>
+        <w:rPr>
+          <w:b/>
+        </w:rPr>
+        <w:t>Peak Areas</w:t>
+      </w:r>
+      <w:r>
+        <w:t xml:space="preserve"> chart, choose</w:t>
+      </w:r>
+      <w:r>
+        <w:rPr>
+          <w:b/>
+        </w:rPr>
+        <w:t xml:space="preserve"> Normalize To</w:t>
+      </w:r>
+      <w:r>
+        <w:t xml:space="preserve"> and click </w:t>
+      </w:r>
+      <w:r>
+        <w:rPr>
+          <w:b/>
+        </w:rPr>
+        <w:t>Heavy</w:t>
+      </w:r>
+      <w:r>
+        <w:t>.</w:t>
+      </w:r>
+    </w:p>
+    <w:p>
+      <w:pPr>
+        <w:keepNext/>
+      </w:pPr>
+      <w:r>
+        <w:lastRenderedPageBreak/>
+        <w:t>Here also, you will see clear evidence of interference on the y3 transition:</w:t>
+      </w:r>
+    </w:p>
+    <w:p>
+      <w:r>
+        <w:rPr>
+          <w:noProof/>
+        </w:rPr>
+        <w:drawing>
+          <wp:inline distT="0" distB="0" distL="0" distR="0" wp14:anchorId="542FEDBB" wp14:editId="202CDD42">
+            <wp:extent cx="5524500" cy="3781425"/>
+            <wp:effectExtent l="0" t="0" r="0" b="9525"/>
+            <wp:docPr id="71" name="Picture 71"/>
+            <wp:cNvGraphicFramePr>
+              <a:graphicFrameLocks xmlns:a="http://schemas.openxmlformats.org/drawingml/2006/main" noChangeAspect="1"/>
+            </wp:cNvGraphicFramePr>
+            <a:graphic xmlns:a="http://schemas.openxmlformats.org/drawingml/2006/main">
+              <a:graphicData uri="http://schemas.openxmlformats.org/drawingml/2006/picture">
+                <pic:pic xmlns:pic="http://schemas.openxmlformats.org/drawingml/2006/picture">
+                  <pic:nvPicPr>
+                    <pic:cNvPr id="0" name="Picture 16"/>
+                    <pic:cNvPicPr>
+                      <a:picLocks noChangeAspect="1" noChangeArrowheads="1"/>
+                    </pic:cNvPicPr>
+                  </pic:nvPicPr>
+                  <pic:blipFill>
+                    <a:blip r:embed="rId56">
+                      <a:extLst>
+                        <a:ext uri="{28A0092B-C50C-407E-A947-70E740481C1C}">
+                          <a14:useLocalDpi xmlns:a14="http://schemas.microsoft.com/office/drawing/2010/main" val="0"/>
+                        </a:ext>
+                      </a:extLst>
+                    </a:blip>
+                    <a:srcRect/>
+                    <a:stretch>
+                      <a:fillRect/>
+                    </a:stretch>
+                  </pic:blipFill>
+                  <pic:spPr bwMode="auto">
+                    <a:xfrm>
+                      <a:off x="0" y="0"/>
+                      <a:ext cx="5524500" cy="3781425"/>
+                    </a:xfrm>
+                    <a:prstGeom prst="rect">
+                      <a:avLst/>
+                    </a:prstGeom>
+                    <a:noFill/>
+                    <a:ln>
+                      <a:noFill/>
+                    </a:ln>
+                  </pic:spPr>
+                </pic:pic>
+              </a:graphicData>
+            </a:graphic>
+          </wp:inline>
+        </w:drawing>
+      </w:r>
+    </w:p>
+    <w:p>
+      <w:r>
         <w:t>Unlike the first data set, however, it is much harder to see the interference by inspecti</w:t>
       </w:r>
       <w:r>
@@ -12357,7 +12462,7 @@
                     </pic:cNvPicPr>
                   </pic:nvPicPr>
                   <pic:blipFill>
-                    <a:blip r:embed="rId56">
+                    <a:blip r:embed="rId57">
                       <a:extLst>
                         <a:ext uri="{28A0092B-C50C-407E-A947-70E740481C1C}">
                           <a14:useLocalDpi xmlns:a14="http://schemas.microsoft.com/office/drawing/2010/main" val="0"/>
@@ -12582,7 +12687,7 @@
       </w:r>
     </w:p>
     <w:sectPr>
-      <w:footerReference w:type="default" r:id="rId57"/>
+      <w:footerReference w:type="default" r:id="rId58"/>
       <w:pgSz w:w="12240" w:h="15840"/>
       <w:pgMar w:top="1440" w:right="1440" w:bottom="1440" w:left="1440" w:header="720" w:footer="720" w:gutter="0"/>
       <w:cols w:space="720"/>
@@ -19931,6 +20036,7 @@
     <w:lsdException w:name="HTML Sample" w:semiHidden="1" w:unhideWhenUsed="1"/>
     <w:lsdException w:name="HTML Typewriter" w:semiHidden="1" w:unhideWhenUsed="1"/>
     <w:lsdException w:name="HTML Variable" w:semiHidden="1" w:unhideWhenUsed="1"/>
+    <w:lsdException w:name="Normal Table" w:semiHidden="1" w:unhideWhenUsed="1"/>
     <w:lsdException w:name="annotation subject" w:semiHidden="1" w:unhideWhenUsed="1"/>
     <w:lsdException w:name="No List" w:semiHidden="1" w:unhideWhenUsed="1"/>
     <w:lsdException w:name="Outline List 1" w:semiHidden="1" w:unhideWhenUsed="1"/>
@@ -19973,8 +20079,11 @@
     <w:lsdException w:name="Table Contemporary" w:semiHidden="1" w:unhideWhenUsed="1"/>
     <w:lsdException w:name="Table Elegant" w:semiHidden="1" w:unhideWhenUsed="1"/>
     <w:lsdException w:name="Table Professional" w:semiHidden="1" w:unhideWhenUsed="1"/>
+    <w:lsdException w:name="Table Subtle 1" w:semiHidden="1" w:unhideWhenUsed="1"/>
     <w:lsdException w:name="Table Subtle 2" w:semiHidden="1" w:unhideWhenUsed="1"/>
     <w:lsdException w:name="Table Web 1" w:semiHidden="1" w:unhideWhenUsed="1"/>
+    <w:lsdException w:name="Table Web 2" w:semiHidden="1" w:unhideWhenUsed="1"/>
+    <w:lsdException w:name="Table Web 3" w:semiHidden="1" w:unhideWhenUsed="1"/>
     <w:lsdException w:name="Balloon Text" w:semiHidden="1" w:unhideWhenUsed="1"/>
     <w:lsdException w:name="Table Grid" w:uiPriority="59"/>
     <w:lsdException w:name="Table Theme" w:semiHidden="1" w:unhideWhenUsed="1"/>

</xml_diff>